<commit_message>
lzh's part: report is over
</commit_message>
<xml_diff>
--- a/report/LAB6/lab6_5.docx
+++ b/report/LAB6/lab6_5.docx
@@ -365,7 +365,6 @@
         </w:rPr>
         <w:t>添加</w:t>
       </w:r>
-      <w:proofErr w:type="spellStart"/>
       <w:r>
         <w:rPr>
           <w:rFonts w:ascii="Times New Roman" w:eastAsia="宋体" w:hAnsi="Times New Roman" w:hint="eastAsia"/>
@@ -373,7 +372,6 @@
         </w:rPr>
         <w:t>csr</w:t>
       </w:r>
-      <w:proofErr w:type="spellEnd"/>
       <w:r>
         <w:rPr>
           <w:rFonts w:ascii="Times New Roman" w:eastAsia="宋体" w:hAnsi="Times New Roman" w:hint="eastAsia"/>
@@ -447,7 +445,6 @@
         </w:rPr>
         <w:t>增加</w:t>
       </w:r>
-      <w:proofErr w:type="spellStart"/>
       <w:r>
         <w:rPr>
           <w:rFonts w:ascii="Times New Roman" w:eastAsia="宋体" w:hAnsi="Times New Roman" w:hint="eastAsia"/>
@@ -455,7 +452,6 @@
         </w:rPr>
         <w:t>syscall</w:t>
       </w:r>
-      <w:proofErr w:type="spellEnd"/>
       <w:r>
         <w:rPr>
           <w:rFonts w:ascii="Times New Roman" w:eastAsia="宋体" w:hAnsi="Times New Roman" w:hint="eastAsia"/>
@@ -463,7 +459,6 @@
         </w:rPr>
         <w:t>，</w:t>
       </w:r>
-      <w:proofErr w:type="spellStart"/>
       <w:r>
         <w:rPr>
           <w:rFonts w:ascii="Times New Roman" w:eastAsia="宋体" w:hAnsi="Times New Roman" w:hint="eastAsia"/>
@@ -471,7 +466,6 @@
         </w:rPr>
         <w:t>ertn</w:t>
       </w:r>
-      <w:proofErr w:type="spellEnd"/>
       <w:r>
         <w:rPr>
           <w:rFonts w:ascii="Times New Roman" w:eastAsia="宋体" w:hAnsi="Times New Roman" w:hint="eastAsia"/>
@@ -546,23 +540,7 @@
           <w:rFonts w:ascii="Times New Roman" w:eastAsia="宋体" w:hAnsi="Times New Roman" w:hint="eastAsia"/>
           <w:color w:val="FF0000"/>
         </w:rPr>
-        <w:t>（</w:t>
-      </w:r>
-      <w:proofErr w:type="gramStart"/>
-      <w:r>
-        <w:rPr>
-          <w:rFonts w:ascii="Times New Roman" w:eastAsia="宋体" w:hAnsi="Times New Roman" w:hint="eastAsia"/>
-          <w:color w:val="FF0000"/>
-        </w:rPr>
-        <w:t>取指地址</w:t>
-      </w:r>
-      <w:proofErr w:type="gramEnd"/>
-      <w:r>
-        <w:rPr>
-          <w:rFonts w:ascii="Times New Roman" w:eastAsia="宋体" w:hAnsi="Times New Roman" w:hint="eastAsia"/>
-          <w:color w:val="FF0000"/>
-        </w:rPr>
-        <w:t>错、地址非对齐、断点、指令不存在、系统调用）与中断（</w:t>
+        <w:t>（取指地址错、地址非对齐、断点、指令不存在、系统调用）与中断（</w:t>
       </w:r>
       <w:r>
         <w:rPr>
@@ -715,25 +693,23 @@
           <w:bCs/>
           <w:color w:val="auto"/>
         </w:rPr>
-        <w:t>，</w:t>
-      </w:r>
-      <w:proofErr w:type="gramStart"/>
+        <w:t>，照任务书上推荐设置在</w:t>
+      </w:r>
       <w:r>
         <w:rPr>
           <w:rFonts w:ascii="Times New Roman" w:eastAsia="宋体" w:hAnsi="Times New Roman" w:hint="eastAsia"/>
           <w:bCs/>
           <w:color w:val="auto"/>
         </w:rPr>
-        <w:t>照任务</w:t>
-      </w:r>
-      <w:proofErr w:type="gramEnd"/>
+        <w:t>WB</w:t>
+      </w:r>
       <w:r>
         <w:rPr>
           <w:rFonts w:ascii="Times New Roman" w:eastAsia="宋体" w:hAnsi="Times New Roman" w:hint="eastAsia"/>
           <w:bCs/>
           <w:color w:val="auto"/>
         </w:rPr>
-        <w:t>书上推荐设置在</w:t>
+        <w:t>阶段，实际分析感觉在</w:t>
       </w:r>
       <w:r>
         <w:rPr>
@@ -741,7 +717,7 @@
           <w:bCs/>
           <w:color w:val="auto"/>
         </w:rPr>
-        <w:t>WB</w:t>
+        <w:t>EXE</w:t>
       </w:r>
       <w:r>
         <w:rPr>
@@ -749,7 +725,7 @@
           <w:bCs/>
           <w:color w:val="auto"/>
         </w:rPr>
-        <w:t>阶段，实际分析感觉在</w:t>
+        <w:t>阶段较优</w:t>
       </w:r>
       <w:r>
         <w:rPr>
@@ -757,7 +733,7 @@
           <w:bCs/>
           <w:color w:val="auto"/>
         </w:rPr>
-        <w:t>EXE</w:t>
+        <w:t>；这样可以规避</w:t>
       </w:r>
       <w:r>
         <w:rPr>
@@ -765,15 +741,200 @@
           <w:bCs/>
           <w:color w:val="auto"/>
         </w:rPr>
-        <w:t>阶段较优；</w:t>
-      </w:r>
-      <w:r>
-        <w:rPr>
-          <w:rFonts w:ascii="Times New Roman" w:eastAsia="宋体" w:hAnsi="Times New Roman" w:hint="eastAsia"/>
+        <w:t>store</w:t>
+      </w:r>
+      <w:r>
+        <w:rPr>
+          <w:rFonts w:ascii="Times New Roman" w:eastAsia="宋体" w:hAnsi="Times New Roman" w:hint="eastAsia"/>
+          <w:bCs/>
+          <w:color w:val="auto"/>
+        </w:rPr>
+        <w:t>指令的冲突，</w:t>
+      </w:r>
+      <w:r>
+        <w:rPr>
+          <w:rFonts w:ascii="Times New Roman" w:eastAsia="宋体" w:hAnsi="Times New Roman" w:hint="eastAsia"/>
+          <w:bCs/>
+          <w:color w:val="auto"/>
+        </w:rPr>
+        <w:t>并且不会造成过多的延时。</w:t>
+      </w:r>
+    </w:p>
+    <w:p>
+      <w:pPr>
+        <w:spacing w:line="360" w:lineRule="auto"/>
+        <w:ind w:firstLineChars="200" w:firstLine="420"/>
+        <w:rPr>
+          <w:rFonts w:ascii="Times New Roman" w:eastAsia="宋体" w:hAnsi="Times New Roman"/>
+          <w:bCs/>
+          <w:color w:val="auto"/>
+        </w:rPr>
+      </w:pPr>
+      <w:r>
+        <w:rPr>
+          <w:rFonts w:ascii="Times New Roman" w:eastAsia="宋体" w:hAnsi="Times New Roman" w:hint="eastAsia"/>
+          <w:bCs/>
+          <w:color w:val="auto"/>
+        </w:rPr>
+        <w:t>2</w:t>
+      </w:r>
+      <w:r>
+        <w:rPr>
+          <w:rFonts w:ascii="Times New Roman" w:eastAsia="宋体" w:hAnsi="Times New Roman"/>
+          <w:bCs/>
+          <w:color w:val="auto"/>
+        </w:rPr>
+        <w:t xml:space="preserve">. </w:t>
+      </w:r>
+      <w:r>
+        <w:rPr>
+          <w:rFonts w:ascii="Times New Roman" w:eastAsia="宋体" w:hAnsi="Times New Roman" w:hint="eastAsia"/>
+          <w:bCs/>
+          <w:color w:val="auto"/>
+        </w:rPr>
+        <w:t>csr</w:t>
+      </w:r>
+      <w:r>
+        <w:rPr>
+          <w:rFonts w:ascii="Times New Roman" w:eastAsia="宋体" w:hAnsi="Times New Roman" w:hint="eastAsia"/>
+          <w:bCs/>
+          <w:color w:val="auto"/>
+        </w:rPr>
+        <w:t>指令和现有指令有部分共享通路；</w:t>
+      </w:r>
+    </w:p>
+    <w:p>
+      <w:pPr>
+        <w:spacing w:line="360" w:lineRule="auto"/>
+        <w:ind w:firstLineChars="200" w:firstLine="420"/>
+        <w:rPr>
+          <w:rFonts w:ascii="Times New Roman" w:eastAsia="宋体" w:hAnsi="Times New Roman"/>
+          <w:bCs/>
+          <w:color w:val="auto"/>
+        </w:rPr>
+      </w:pPr>
+      <w:r>
+        <w:rPr>
+          <w:rFonts w:ascii="Times New Roman" w:eastAsia="宋体" w:hAnsi="Times New Roman" w:hint="eastAsia"/>
+          <w:bCs/>
+          <w:color w:val="auto"/>
+        </w:rPr>
+        <w:t>3</w:t>
+      </w:r>
+      <w:r>
+        <w:rPr>
+          <w:rFonts w:ascii="Times New Roman" w:eastAsia="宋体" w:hAnsi="Times New Roman"/>
+          <w:bCs/>
+          <w:color w:val="auto"/>
+        </w:rPr>
+        <w:t xml:space="preserve">. </w:t>
+      </w:r>
+      <w:r>
+        <w:rPr>
+          <w:rFonts w:ascii="Times New Roman" w:eastAsia="宋体" w:hAnsi="Times New Roman" w:hint="eastAsia"/>
+          <w:bCs/>
+          <w:color w:val="auto"/>
+        </w:rPr>
+        <w:t>需要增加额外的</w:t>
+      </w:r>
+      <w:r>
+        <w:rPr>
+          <w:rFonts w:ascii="Times New Roman" w:eastAsia="宋体" w:hAnsi="Times New Roman" w:hint="eastAsia"/>
+          <w:bCs/>
+          <w:color w:val="auto"/>
+        </w:rPr>
+        <w:t>flush</w:t>
+      </w:r>
+      <w:r>
+        <w:rPr>
+          <w:rFonts w:ascii="Times New Roman" w:eastAsia="宋体" w:hAnsi="Times New Roman" w:hint="eastAsia"/>
+          <w:bCs/>
+          <w:color w:val="auto"/>
+        </w:rPr>
+        <w:t>信号来控制整个流水线上的指令流；</w:t>
+      </w:r>
+    </w:p>
+    <w:p>
+      <w:pPr>
+        <w:spacing w:line="360" w:lineRule="auto"/>
+        <w:ind w:firstLineChars="200" w:firstLine="420"/>
+        <w:rPr>
+          <w:rFonts w:ascii="Times New Roman" w:eastAsia="宋体" w:hAnsi="Times New Roman"/>
           <w:bCs/>
           <w:color w:val="FF0000"/>
         </w:rPr>
-        <w:t>为啥</w:t>
+      </w:pPr>
+      <w:r>
+        <w:rPr>
+          <w:rFonts w:ascii="Times New Roman" w:eastAsia="宋体" w:hAnsi="Times New Roman"/>
+          <w:bCs/>
+          <w:color w:val="auto"/>
+        </w:rPr>
+        <w:t>4.</w:t>
+      </w:r>
+      <w:r>
+        <w:rPr>
+          <w:rFonts w:ascii="Times New Roman" w:eastAsia="宋体" w:hAnsi="Times New Roman"/>
+          <w:bCs/>
+          <w:color w:val="FF0000"/>
+        </w:rPr>
+        <w:t xml:space="preserve"> </w:t>
+      </w:r>
+      <w:r>
+        <w:rPr>
+          <w:rFonts w:ascii="Times New Roman" w:eastAsia="宋体" w:hAnsi="Times New Roman" w:hint="eastAsia"/>
+          <w:bCs/>
+          <w:color w:val="FF0000"/>
+        </w:rPr>
+        <w:t>需要新增异常信息缓存信号</w:t>
+      </w:r>
+      <w:r>
+        <w:rPr>
+          <w:rFonts w:ascii="Times New Roman" w:eastAsia="宋体" w:hAnsi="Times New Roman" w:hint="eastAsia"/>
+          <w:bCs/>
+          <w:color w:val="FF0000"/>
+        </w:rPr>
+        <w:t>e</w:t>
+      </w:r>
+      <w:r>
+        <w:rPr>
+          <w:rFonts w:ascii="Times New Roman" w:eastAsia="宋体" w:hAnsi="Times New Roman"/>
+          <w:bCs/>
+          <w:color w:val="FF0000"/>
+        </w:rPr>
+        <w:t>x_cause_bus</w:t>
+      </w:r>
+      <w:r>
+        <w:rPr>
+          <w:rFonts w:ascii="Times New Roman" w:eastAsia="宋体" w:hAnsi="Times New Roman" w:hint="eastAsia"/>
+          <w:bCs/>
+          <w:color w:val="FF0000"/>
+        </w:rPr>
+        <w:t>，合理设计各位的异常信息，并随流水线进入到</w:t>
+      </w:r>
+      <w:r>
+        <w:rPr>
+          <w:rFonts w:ascii="Times New Roman" w:eastAsia="宋体" w:hAnsi="Times New Roman" w:hint="eastAsia"/>
+          <w:bCs/>
+          <w:color w:val="FF0000"/>
+        </w:rPr>
+        <w:t>W</w:t>
+      </w:r>
+      <w:r>
+        <w:rPr>
+          <w:rFonts w:ascii="Times New Roman" w:eastAsia="宋体" w:hAnsi="Times New Roman"/>
+          <w:bCs/>
+          <w:color w:val="FF0000"/>
+        </w:rPr>
+        <w:t>B</w:t>
+      </w:r>
+      <w:r>
+        <w:rPr>
+          <w:rFonts w:ascii="Times New Roman" w:eastAsia="宋体" w:hAnsi="Times New Roman" w:hint="eastAsia"/>
+          <w:bCs/>
+          <w:color w:val="FF0000"/>
+        </w:rPr>
+        <w:t>阶段；</w:t>
       </w:r>
     </w:p>
     <w:p>
@@ -783,7 +944,7 @@
         <w:rPr>
           <w:rFonts w:ascii="Times New Roman" w:eastAsia="宋体" w:hAnsi="Times New Roman"/>
           <w:bCs/>
-          <w:color w:val="auto"/>
+          <w:color w:val="FF0000"/>
         </w:rPr>
       </w:pPr>
       <w:r>
@@ -792,7 +953,7 @@
           <w:bCs/>
           <w:color w:val="auto"/>
         </w:rPr>
-        <w:t>2</w:t>
+        <w:t>5</w:t>
       </w:r>
       <w:r>
         <w:rPr>
@@ -802,23 +963,61 @@
         </w:rPr>
         <w:t xml:space="preserve">. </w:t>
       </w:r>
-      <w:proofErr w:type="spellStart"/>
       <w:r>
         <w:rPr>
           <w:rFonts w:ascii="Times New Roman" w:eastAsia="宋体" w:hAnsi="Times New Roman" w:hint="eastAsia"/>
           <w:bCs/>
-          <w:color w:val="auto"/>
-        </w:rPr>
-        <w:t>csr</w:t>
-      </w:r>
-      <w:proofErr w:type="spellEnd"/>
+          <w:color w:val="FF0000"/>
+        </w:rPr>
+        <w:t>需要增加定时器中断的支持，在</w:t>
+      </w:r>
       <w:r>
         <w:rPr>
           <w:rFonts w:ascii="Times New Roman" w:eastAsia="宋体" w:hAnsi="Times New Roman" w:hint="eastAsia"/>
           <w:bCs/>
-          <w:color w:val="auto"/>
-        </w:rPr>
-        <w:t>指令和现有指令有部分共享通路；</w:t>
+          <w:color w:val="FF0000"/>
+        </w:rPr>
+        <w:t>E</w:t>
+      </w:r>
+      <w:r>
+        <w:rPr>
+          <w:rFonts w:ascii="Times New Roman" w:eastAsia="宋体" w:hAnsi="Times New Roman"/>
+          <w:bCs/>
+          <w:color w:val="FF0000"/>
+        </w:rPr>
+        <w:t>XE</w:t>
+      </w:r>
+      <w:r>
+        <w:rPr>
+          <w:rFonts w:ascii="Times New Roman" w:eastAsia="宋体" w:hAnsi="Times New Roman" w:hint="eastAsia"/>
+          <w:bCs/>
+          <w:color w:val="FF0000"/>
+        </w:rPr>
+        <w:t>阶段实现一个独立计数器</w:t>
+      </w:r>
+      <w:r>
+        <w:rPr>
+          <w:rFonts w:ascii="Times New Roman" w:eastAsia="宋体" w:hAnsi="Times New Roman" w:hint="eastAsia"/>
+          <w:bCs/>
+          <w:color w:val="FF0000"/>
+        </w:rPr>
+        <w:t>s</w:t>
+      </w:r>
+      <w:r>
+        <w:rPr>
+          <w:rFonts w:ascii="Times New Roman" w:eastAsia="宋体" w:hAnsi="Times New Roman"/>
+          <w:bCs/>
+          <w:color w:val="FF0000"/>
+        </w:rPr>
+        <w:t>table_cnt</w:t>
+      </w:r>
+      <w:r>
+        <w:rPr>
+          <w:rFonts w:ascii="Times New Roman" w:eastAsia="宋体" w:hAnsi="Times New Roman" w:hint="eastAsia"/>
+          <w:bCs/>
+          <w:color w:val="FF0000"/>
+        </w:rPr>
+        <w:t>；</w:t>
       </w:r>
     </w:p>
     <w:p>
@@ -828,16 +1027,16 @@
         <w:rPr>
           <w:rFonts w:ascii="Times New Roman" w:eastAsia="宋体" w:hAnsi="Times New Roman"/>
           <w:bCs/>
-          <w:color w:val="auto"/>
-        </w:rPr>
-      </w:pPr>
-      <w:r>
-        <w:rPr>
-          <w:rFonts w:ascii="Times New Roman" w:eastAsia="宋体" w:hAnsi="Times New Roman" w:hint="eastAsia"/>
+          <w:color w:val="FF0000"/>
+        </w:rPr>
+      </w:pPr>
+      <w:r>
+        <w:rPr>
+          <w:rFonts w:ascii="Times New Roman" w:eastAsia="宋体" w:hAnsi="Times New Roman"/>
           <w:bCs/>
           <w:color w:val="auto"/>
         </w:rPr>
-        <w:t>3</w:t>
+        <w:t>6</w:t>
       </w:r>
       <w:r>
         <w:rPr>
@@ -845,344 +1044,105 @@
           <w:bCs/>
           <w:color w:val="auto"/>
         </w:rPr>
-        <w:t xml:space="preserve">. </w:t>
-      </w:r>
-      <w:r>
-        <w:rPr>
-          <w:rFonts w:ascii="Times New Roman" w:eastAsia="宋体" w:hAnsi="Times New Roman" w:hint="eastAsia"/>
+        <w:t>.</w:t>
+      </w:r>
+      <w:r>
+        <w:rPr>
+          <w:rFonts w:ascii="Times New Roman" w:eastAsia="宋体" w:hAnsi="Times New Roman"/>
           <w:bCs/>
-          <w:color w:val="auto"/>
-        </w:rPr>
-        <w:t>需要增加额外的</w:t>
+          <w:color w:val="FF0000"/>
+        </w:rPr>
+        <w:t xml:space="preserve"> </w:t>
       </w:r>
       <w:r>
         <w:rPr>
           <w:rFonts w:ascii="Times New Roman" w:eastAsia="宋体" w:hAnsi="Times New Roman" w:hint="eastAsia"/>
           <w:bCs/>
-          <w:color w:val="auto"/>
-        </w:rPr>
-        <w:t>flush</w:t>
+          <w:color w:val="FF0000"/>
+        </w:rPr>
+        <w:t>对于</w:t>
       </w:r>
       <w:r>
         <w:rPr>
           <w:rFonts w:ascii="Times New Roman" w:eastAsia="宋体" w:hAnsi="Times New Roman" w:hint="eastAsia"/>
           <w:bCs/>
-          <w:color w:val="auto"/>
-        </w:rPr>
-        <w:t>信号来控制整个流水线上的指令流；</w:t>
+          <w:color w:val="FF0000"/>
+        </w:rPr>
+        <w:t>CSR</w:t>
+      </w:r>
+      <w:r>
+        <w:rPr>
+          <w:rFonts w:ascii="Times New Roman" w:eastAsia="宋体" w:hAnsi="Times New Roman" w:hint="eastAsia"/>
+          <w:bCs/>
+          <w:color w:val="FF0000"/>
+        </w:rPr>
+        <w:t>的写后读相关，采用两种机制分别实现：单纯依靠阻塞机制与阻塞加前递机制。两种机制均正确消除了冲突，但在性能上</w:t>
+      </w:r>
+      <w:r>
+        <w:rPr>
+          <w:rFonts w:ascii="Times New Roman" w:eastAsia="宋体" w:hAnsi="Times New Roman"/>
+          <w:bCs/>
+          <w:color w:val="FF0000"/>
+        </w:rPr>
+        <w:t>…</w:t>
       </w:r>
     </w:p>
     <w:p>
       <w:pPr>
+        <w:spacing w:beforeLines="25" w:before="78" w:afterLines="25" w:after="78"/>
+        <w:rPr>
+          <w:rFonts w:ascii="Times New Roman" w:eastAsia="黑体" w:hAnsi="Times New Roman"/>
+          <w:color w:val="auto"/>
+          <w:sz w:val="28"/>
+        </w:rPr>
+      </w:pPr>
+      <w:r>
+        <w:rPr>
+          <w:rFonts w:ascii="Times New Roman" w:eastAsia="黑体" w:hAnsi="Times New Roman" w:hint="eastAsia"/>
+          <w:color w:val="auto"/>
+          <w:sz w:val="28"/>
+        </w:rPr>
+        <w:t>（二）重要模块</w:t>
+      </w:r>
+      <w:r>
+        <w:rPr>
+          <w:rFonts w:ascii="Times New Roman" w:eastAsia="黑体" w:hAnsi="Times New Roman" w:hint="eastAsia"/>
+          <w:color w:val="auto"/>
+          <w:sz w:val="28"/>
+        </w:rPr>
+        <w:t>1</w:t>
+      </w:r>
+      <w:r>
+        <w:rPr>
+          <w:rFonts w:ascii="Times New Roman" w:eastAsia="黑体" w:hAnsi="Times New Roman" w:hint="eastAsia"/>
+          <w:color w:val="auto"/>
+          <w:sz w:val="28"/>
+        </w:rPr>
+        <w:t>设计：</w:t>
+      </w:r>
+      <w:r>
+        <w:rPr>
+          <w:rFonts w:ascii="Times New Roman" w:eastAsia="黑体" w:hAnsi="Times New Roman" w:hint="eastAsia"/>
+          <w:color w:val="auto"/>
+          <w:sz w:val="28"/>
+        </w:rPr>
+        <w:t>CSR</w:t>
+      </w:r>
+      <w:r>
+        <w:rPr>
+          <w:rFonts w:ascii="Times New Roman" w:eastAsia="黑体" w:hAnsi="Times New Roman" w:hint="eastAsia"/>
+          <w:color w:val="auto"/>
+          <w:sz w:val="28"/>
+        </w:rPr>
+        <w:t>模块</w:t>
+      </w:r>
+    </w:p>
+    <w:p>
+      <w:pPr>
         <w:spacing w:line="360" w:lineRule="auto"/>
         <w:ind w:firstLineChars="200" w:firstLine="420"/>
         <w:rPr>
           <w:rFonts w:ascii="Times New Roman" w:eastAsia="宋体" w:hAnsi="Times New Roman"/>
-          <w:bCs/>
-          <w:color w:val="FF0000"/>
-        </w:rPr>
-      </w:pPr>
-      <w:r>
-        <w:rPr>
-          <w:rFonts w:ascii="Times New Roman" w:eastAsia="宋体" w:hAnsi="Times New Roman"/>
-          <w:bCs/>
-          <w:color w:val="auto"/>
-        </w:rPr>
-        <w:t>4.</w:t>
-      </w:r>
-      <w:r>
-        <w:rPr>
-          <w:rFonts w:ascii="Times New Roman" w:eastAsia="宋体" w:hAnsi="Times New Roman"/>
-          <w:bCs/>
-          <w:color w:val="FF0000"/>
-        </w:rPr>
-        <w:t xml:space="preserve"> </w:t>
-      </w:r>
-      <w:r>
-        <w:rPr>
-          <w:rFonts w:ascii="Times New Roman" w:eastAsia="宋体" w:hAnsi="Times New Roman" w:hint="eastAsia"/>
-          <w:bCs/>
-          <w:color w:val="FF0000"/>
-        </w:rPr>
-        <w:t>需要新增异常信息缓存信号</w:t>
-      </w:r>
-      <w:proofErr w:type="spellStart"/>
-      <w:r>
-        <w:rPr>
-          <w:rFonts w:ascii="Times New Roman" w:eastAsia="宋体" w:hAnsi="Times New Roman" w:hint="eastAsia"/>
-          <w:bCs/>
-          <w:color w:val="FF0000"/>
-        </w:rPr>
-        <w:t>e</w:t>
-      </w:r>
-      <w:r>
-        <w:rPr>
-          <w:rFonts w:ascii="Times New Roman" w:eastAsia="宋体" w:hAnsi="Times New Roman"/>
-          <w:bCs/>
-          <w:color w:val="FF0000"/>
-        </w:rPr>
-        <w:t>x_cause_bus</w:t>
-      </w:r>
-      <w:proofErr w:type="spellEnd"/>
-      <w:r>
-        <w:rPr>
-          <w:rFonts w:ascii="Times New Roman" w:eastAsia="宋体" w:hAnsi="Times New Roman" w:hint="eastAsia"/>
-          <w:bCs/>
-          <w:color w:val="FF0000"/>
-        </w:rPr>
-        <w:t>，合理设计各位的异常信息，并随流水线进入到</w:t>
-      </w:r>
-      <w:r>
-        <w:rPr>
-          <w:rFonts w:ascii="Times New Roman" w:eastAsia="宋体" w:hAnsi="Times New Roman" w:hint="eastAsia"/>
-          <w:bCs/>
-          <w:color w:val="FF0000"/>
-        </w:rPr>
-        <w:t>W</w:t>
-      </w:r>
-      <w:r>
-        <w:rPr>
-          <w:rFonts w:ascii="Times New Roman" w:eastAsia="宋体" w:hAnsi="Times New Roman"/>
-          <w:bCs/>
-          <w:color w:val="FF0000"/>
-        </w:rPr>
-        <w:t>B</w:t>
-      </w:r>
-      <w:r>
-        <w:rPr>
-          <w:rFonts w:ascii="Times New Roman" w:eastAsia="宋体" w:hAnsi="Times New Roman" w:hint="eastAsia"/>
-          <w:bCs/>
-          <w:color w:val="FF0000"/>
-        </w:rPr>
-        <w:t>阶段；</w:t>
-      </w:r>
-    </w:p>
-    <w:p>
-      <w:pPr>
-        <w:spacing w:line="360" w:lineRule="auto"/>
-        <w:ind w:firstLineChars="200" w:firstLine="420"/>
-        <w:rPr>
-          <w:rFonts w:ascii="Times New Roman" w:eastAsia="宋体" w:hAnsi="Times New Roman" w:hint="eastAsia"/>
-          <w:bCs/>
-          <w:color w:val="FF0000"/>
-        </w:rPr>
-      </w:pPr>
-      <w:r>
-        <w:rPr>
-          <w:rFonts w:ascii="Times New Roman" w:eastAsia="宋体" w:hAnsi="Times New Roman" w:hint="eastAsia"/>
-          <w:bCs/>
-          <w:color w:val="auto"/>
-        </w:rPr>
-        <w:t>5</w:t>
-      </w:r>
-      <w:r>
-        <w:rPr>
-          <w:rFonts w:ascii="Times New Roman" w:eastAsia="宋体" w:hAnsi="Times New Roman"/>
-          <w:bCs/>
-          <w:color w:val="auto"/>
-        </w:rPr>
-        <w:t xml:space="preserve">. </w:t>
-      </w:r>
-      <w:r>
-        <w:rPr>
-          <w:rFonts w:ascii="Times New Roman" w:eastAsia="宋体" w:hAnsi="Times New Roman" w:hint="eastAsia"/>
-          <w:bCs/>
-          <w:color w:val="FF0000"/>
-        </w:rPr>
-        <w:t>需要增加定时器中断的支持，在</w:t>
-      </w:r>
-      <w:r>
-        <w:rPr>
-          <w:rFonts w:ascii="Times New Roman" w:eastAsia="宋体" w:hAnsi="Times New Roman" w:hint="eastAsia"/>
-          <w:bCs/>
-          <w:color w:val="FF0000"/>
-        </w:rPr>
-        <w:t>E</w:t>
-      </w:r>
-      <w:r>
-        <w:rPr>
-          <w:rFonts w:ascii="Times New Roman" w:eastAsia="宋体" w:hAnsi="Times New Roman"/>
-          <w:bCs/>
-          <w:color w:val="FF0000"/>
-        </w:rPr>
-        <w:t>XE</w:t>
-      </w:r>
-      <w:r>
-        <w:rPr>
-          <w:rFonts w:ascii="Times New Roman" w:eastAsia="宋体" w:hAnsi="Times New Roman" w:hint="eastAsia"/>
-          <w:bCs/>
-          <w:color w:val="FF0000"/>
-        </w:rPr>
-        <w:t>阶段实现一个独立计数器</w:t>
-      </w:r>
-      <w:proofErr w:type="spellStart"/>
-      <w:r>
-        <w:rPr>
-          <w:rFonts w:ascii="Times New Roman" w:eastAsia="宋体" w:hAnsi="Times New Roman" w:hint="eastAsia"/>
-          <w:bCs/>
-          <w:color w:val="FF0000"/>
-        </w:rPr>
-        <w:t>s</w:t>
-      </w:r>
-      <w:r>
-        <w:rPr>
-          <w:rFonts w:ascii="Times New Roman" w:eastAsia="宋体" w:hAnsi="Times New Roman"/>
-          <w:bCs/>
-          <w:color w:val="FF0000"/>
-        </w:rPr>
-        <w:t>table_cnt</w:t>
-      </w:r>
-      <w:proofErr w:type="spellEnd"/>
-      <w:r>
-        <w:rPr>
-          <w:rFonts w:ascii="Times New Roman" w:eastAsia="宋体" w:hAnsi="Times New Roman" w:hint="eastAsia"/>
-          <w:bCs/>
-          <w:color w:val="FF0000"/>
-        </w:rPr>
-        <w:t>；</w:t>
-      </w:r>
-    </w:p>
-    <w:p>
-      <w:pPr>
-        <w:spacing w:line="360" w:lineRule="auto"/>
-        <w:ind w:firstLineChars="200" w:firstLine="420"/>
-        <w:rPr>
-          <w:rFonts w:ascii="Times New Roman" w:eastAsia="宋体" w:hAnsi="Times New Roman"/>
-          <w:bCs/>
-          <w:color w:val="FF0000"/>
-        </w:rPr>
-      </w:pPr>
-      <w:r>
-        <w:rPr>
-          <w:rFonts w:ascii="Times New Roman" w:eastAsia="宋体" w:hAnsi="Times New Roman"/>
-          <w:bCs/>
-          <w:color w:val="auto"/>
-        </w:rPr>
-        <w:t>6</w:t>
-      </w:r>
-      <w:r>
-        <w:rPr>
-          <w:rFonts w:ascii="Times New Roman" w:eastAsia="宋体" w:hAnsi="Times New Roman"/>
-          <w:bCs/>
-          <w:color w:val="auto"/>
-        </w:rPr>
-        <w:t>.</w:t>
-      </w:r>
-      <w:r>
-        <w:rPr>
-          <w:rFonts w:ascii="Times New Roman" w:eastAsia="宋体" w:hAnsi="Times New Roman"/>
-          <w:bCs/>
-          <w:color w:val="FF0000"/>
-        </w:rPr>
-        <w:t xml:space="preserve"> </w:t>
-      </w:r>
-      <w:r>
-        <w:rPr>
-          <w:rFonts w:ascii="Times New Roman" w:eastAsia="宋体" w:hAnsi="Times New Roman" w:hint="eastAsia"/>
-          <w:bCs/>
-          <w:color w:val="FF0000"/>
-        </w:rPr>
-        <w:t>对于</w:t>
-      </w:r>
-      <w:r>
-        <w:rPr>
-          <w:rFonts w:ascii="Times New Roman" w:eastAsia="宋体" w:hAnsi="Times New Roman" w:hint="eastAsia"/>
-          <w:bCs/>
-          <w:color w:val="FF0000"/>
-        </w:rPr>
-        <w:t>CSR</w:t>
-      </w:r>
-      <w:r>
-        <w:rPr>
-          <w:rFonts w:ascii="Times New Roman" w:eastAsia="宋体" w:hAnsi="Times New Roman" w:hint="eastAsia"/>
-          <w:bCs/>
-          <w:color w:val="FF0000"/>
-        </w:rPr>
-        <w:t>的写后读相关，采用两种机制分别实现：单纯依靠阻塞机制与阻塞</w:t>
-      </w:r>
-      <w:proofErr w:type="gramStart"/>
-      <w:r>
-        <w:rPr>
-          <w:rFonts w:ascii="Times New Roman" w:eastAsia="宋体" w:hAnsi="Times New Roman" w:hint="eastAsia"/>
-          <w:bCs/>
-          <w:color w:val="FF0000"/>
-        </w:rPr>
-        <w:t>加前递机制</w:t>
-      </w:r>
-      <w:proofErr w:type="gramEnd"/>
-      <w:r>
-        <w:rPr>
-          <w:rFonts w:ascii="Times New Roman" w:eastAsia="宋体" w:hAnsi="Times New Roman" w:hint="eastAsia"/>
-          <w:bCs/>
-          <w:color w:val="FF0000"/>
-        </w:rPr>
-        <w:t>。两种机制均正确消除了冲突，但在性能上</w:t>
-      </w:r>
-      <w:r>
-        <w:rPr>
-          <w:rFonts w:ascii="Times New Roman" w:eastAsia="宋体" w:hAnsi="Times New Roman"/>
-          <w:bCs/>
-          <w:color w:val="FF0000"/>
-        </w:rPr>
-        <w:t>…</w:t>
-      </w:r>
-    </w:p>
-    <w:p>
-      <w:pPr>
-        <w:spacing w:beforeLines="25" w:before="78" w:afterLines="25" w:after="78"/>
-        <w:rPr>
-          <w:rFonts w:ascii="Times New Roman" w:eastAsia="黑体" w:hAnsi="Times New Roman"/>
-          <w:color w:val="auto"/>
-          <w:sz w:val="28"/>
-        </w:rPr>
-      </w:pPr>
-      <w:r>
-        <w:rPr>
-          <w:rFonts w:ascii="Times New Roman" w:eastAsia="黑体" w:hAnsi="Times New Roman" w:hint="eastAsia"/>
-          <w:color w:val="auto"/>
-          <w:sz w:val="28"/>
-        </w:rPr>
-        <w:t>（二）重要模块</w:t>
-      </w:r>
-      <w:r>
-        <w:rPr>
-          <w:rFonts w:ascii="Times New Roman" w:eastAsia="黑体" w:hAnsi="Times New Roman" w:hint="eastAsia"/>
-          <w:color w:val="auto"/>
-          <w:sz w:val="28"/>
-        </w:rPr>
-        <w:t>1</w:t>
-      </w:r>
-      <w:r>
-        <w:rPr>
-          <w:rFonts w:ascii="Times New Roman" w:eastAsia="黑体" w:hAnsi="Times New Roman" w:hint="eastAsia"/>
-          <w:color w:val="auto"/>
-          <w:sz w:val="28"/>
-        </w:rPr>
-        <w:t>设计：</w:t>
-      </w:r>
-      <w:r>
-        <w:rPr>
-          <w:rFonts w:ascii="Times New Roman" w:eastAsia="黑体" w:hAnsi="Times New Roman" w:hint="eastAsia"/>
-          <w:color w:val="auto"/>
-          <w:sz w:val="28"/>
-        </w:rPr>
-        <w:t>CSR</w:t>
-      </w:r>
-      <w:r>
-        <w:rPr>
-          <w:rFonts w:ascii="Times New Roman" w:eastAsia="黑体" w:hAnsi="Times New Roman" w:hint="eastAsia"/>
-          <w:color w:val="auto"/>
-          <w:sz w:val="28"/>
-        </w:rPr>
-        <w:t>模块</w:t>
-      </w:r>
-    </w:p>
-    <w:p>
-      <w:pPr>
-        <w:spacing w:line="360" w:lineRule="auto"/>
-        <w:ind w:firstLineChars="200" w:firstLine="420"/>
-        <w:rPr>
-          <w:rFonts w:ascii="Times New Roman" w:eastAsia="宋体" w:hAnsi="Times New Roman"/>
           <w:color w:val="auto"/>
         </w:rPr>
       </w:pPr>
@@ -1193,7 +1153,6 @@
         </w:rPr>
         <w:t>处理</w:t>
       </w:r>
-      <w:proofErr w:type="spellStart"/>
       <w:r>
         <w:rPr>
           <w:rFonts w:ascii="Times New Roman" w:eastAsia="宋体" w:hAnsi="Times New Roman" w:hint="eastAsia"/>
@@ -1201,7 +1160,6 @@
         </w:rPr>
         <w:t>csr</w:t>
       </w:r>
-      <w:proofErr w:type="spellEnd"/>
       <w:r>
         <w:rPr>
           <w:rFonts w:ascii="Times New Roman" w:eastAsia="宋体" w:hAnsi="Times New Roman" w:hint="eastAsia"/>
@@ -1274,23 +1232,7 @@
           <w:rFonts w:ascii="Times New Roman" w:eastAsia="宋体" w:hAnsi="Times New Roman" w:hint="eastAsia"/>
           <w:color w:val="auto"/>
         </w:rPr>
-        <w:t>寄存器堆一致，不过由于</w:t>
-      </w:r>
-      <w:proofErr w:type="gramStart"/>
-      <w:r>
-        <w:rPr>
-          <w:rFonts w:ascii="Times New Roman" w:eastAsia="宋体" w:hAnsi="Times New Roman" w:hint="eastAsia"/>
-          <w:color w:val="auto"/>
-        </w:rPr>
-        <w:t>其内由</w:t>
-      </w:r>
-      <w:proofErr w:type="gramEnd"/>
-      <w:r>
-        <w:rPr>
-          <w:rFonts w:ascii="Times New Roman" w:eastAsia="宋体" w:hAnsi="Times New Roman" w:hint="eastAsia"/>
-          <w:color w:val="auto"/>
-        </w:rPr>
-        <w:t>多种不同功能的寄存器组成，每一位都有特殊的含义，所以需要详细到每一位上写入。</w:t>
+        <w:t>寄存器堆一致，不过由于其内由多种不同功能的寄存器组成，每一位都有特殊的含义，所以需要详细到每一位上写入。</w:t>
       </w:r>
     </w:p>
     <w:p>
@@ -1352,7 +1294,6 @@
         </w:rPr>
         <w:t>：</w:t>
       </w:r>
-      <w:proofErr w:type="spellStart"/>
       <w:r>
         <w:rPr>
           <w:rFonts w:ascii="Times New Roman" w:eastAsia="宋体" w:hAnsi="Times New Roman" w:hint="eastAsia"/>
@@ -1362,7 +1303,6 @@
         </w:rPr>
         <w:t>csr</w:t>
       </w:r>
-      <w:proofErr w:type="spellEnd"/>
       <w:r>
         <w:rPr>
           <w:rFonts w:ascii="Times New Roman" w:eastAsia="宋体" w:hAnsi="Times New Roman" w:hint="eastAsia"/>
@@ -1457,7 +1397,6 @@
                 <w:b/>
               </w:rPr>
             </w:pPr>
-            <w:proofErr w:type="gramStart"/>
             <w:r>
               <w:rPr>
                 <w:rFonts w:ascii="Arial" w:eastAsia="宋体"/>
@@ -1465,7 +1404,6 @@
               </w:rPr>
               <w:t>位宽</w:t>
             </w:r>
-            <w:proofErr w:type="gramEnd"/>
           </w:p>
         </w:tc>
         <w:tc>
@@ -1625,12 +1563,12 @@
                 <w:sz w:val="18"/>
               </w:rPr>
             </w:pPr>
-            <w:proofErr w:type="spellStart"/>
             <w:r>
               <w:rPr>
                 <w:rFonts w:ascii="Times New Roman" w:eastAsia="宋体" w:hAnsi="Calibri" w:cs="Times New Roman" w:hint="eastAsia"/>
                 <w:sz w:val="18"/>
               </w:rPr>
+              <w:lastRenderedPageBreak/>
               <w:t>c</w:t>
             </w:r>
             <w:r>
@@ -1640,7 +1578,6 @@
               </w:rPr>
               <w:t>lk</w:t>
             </w:r>
-            <w:proofErr w:type="spellEnd"/>
           </w:p>
         </w:tc>
         <w:tc>
@@ -1750,7 +1687,6 @@
                 <w:sz w:val="18"/>
               </w:rPr>
             </w:pPr>
-            <w:proofErr w:type="spellStart"/>
             <w:r>
               <w:rPr>
                 <w:rFonts w:ascii="Times New Roman" w:eastAsia="宋体" w:hAnsi="Calibri" w:cs="Times New Roman" w:hint="eastAsia"/>
@@ -1765,7 +1701,6 @@
               </w:rPr>
               <w:t>sr_num</w:t>
             </w:r>
-            <w:proofErr w:type="spellEnd"/>
           </w:p>
         </w:tc>
         <w:tc>
@@ -1850,7 +1785,6 @@
                 <w:sz w:val="18"/>
               </w:rPr>
             </w:pPr>
-            <w:proofErr w:type="spellStart"/>
             <w:r>
               <w:rPr>
                 <w:rFonts w:ascii="Times New Roman" w:eastAsia="宋体" w:hAnsi="Calibri" w:cs="Times New Roman" w:hint="eastAsia"/>
@@ -1858,7 +1792,6 @@
               </w:rPr>
               <w:t>csr</w:t>
             </w:r>
-            <w:proofErr w:type="spellEnd"/>
             <w:r>
               <w:rPr>
                 <w:rFonts w:ascii="Times New Roman" w:eastAsia="宋体" w:hAnsi="Calibri" w:cs="Times New Roman" w:hint="eastAsia"/>
@@ -1926,13 +1859,11 @@
                 <w:sz w:val="18"/>
               </w:rPr>
             </w:pPr>
-            <w:proofErr w:type="spellStart"/>
             <w:r>
               <w:rPr>
                 <w:rFonts w:ascii="Times New Roman" w:eastAsia="宋体" w:hAnsi="Calibri" w:cs="Times New Roman" w:hint="eastAsia"/>
                 <w:sz w:val="18"/>
               </w:rPr>
-              <w:lastRenderedPageBreak/>
               <w:t>c</w:t>
             </w:r>
             <w:r>
@@ -1942,7 +1873,6 @@
               </w:rPr>
               <w:t>sr_rvalue</w:t>
             </w:r>
-            <w:proofErr w:type="spellEnd"/>
           </w:p>
         </w:tc>
         <w:tc>
@@ -2013,7 +1943,6 @@
                 <w:sz w:val="18"/>
               </w:rPr>
             </w:pPr>
-            <w:proofErr w:type="spellStart"/>
             <w:r>
               <w:rPr>
                 <w:rFonts w:ascii="Times New Roman" w:eastAsia="宋体" w:hAnsi="Calibri" w:cs="Times New Roman" w:hint="eastAsia"/>
@@ -2021,8 +1950,6 @@
               </w:rPr>
               <w:t>csr</w:t>
             </w:r>
-            <w:proofErr w:type="spellEnd"/>
-            <w:proofErr w:type="gramStart"/>
             <w:r>
               <w:rPr>
                 <w:rFonts w:ascii="Times New Roman" w:eastAsia="宋体" w:hAnsi="Calibri" w:cs="Times New Roman" w:hint="eastAsia"/>
@@ -2030,7 +1957,6 @@
               </w:rPr>
               <w:t>读出值</w:t>
             </w:r>
-            <w:proofErr w:type="gramEnd"/>
           </w:p>
         </w:tc>
       </w:tr>
@@ -2055,7 +1981,6 @@
                 <w:sz w:val="18"/>
               </w:rPr>
             </w:pPr>
-            <w:proofErr w:type="spellStart"/>
             <w:r>
               <w:rPr>
                 <w:rFonts w:ascii="Times New Roman" w:eastAsia="宋体" w:hAnsi="Calibri" w:cs="Times New Roman" w:hint="eastAsia"/>
@@ -2070,7 +1995,6 @@
               </w:rPr>
               <w:t>sr_we</w:t>
             </w:r>
-            <w:proofErr w:type="spellEnd"/>
           </w:p>
         </w:tc>
         <w:tc>
@@ -2145,7 +2069,6 @@
                 <w:sz w:val="18"/>
               </w:rPr>
             </w:pPr>
-            <w:proofErr w:type="spellStart"/>
             <w:r>
               <w:rPr>
                 <w:rFonts w:ascii="Times New Roman" w:eastAsia="宋体" w:hAnsi="Calibri" w:cs="Times New Roman" w:hint="eastAsia"/>
@@ -2153,7 +2076,6 @@
               </w:rPr>
               <w:t>csr</w:t>
             </w:r>
-            <w:proofErr w:type="spellEnd"/>
             <w:r>
               <w:rPr>
                 <w:rFonts w:ascii="Times New Roman" w:eastAsia="宋体" w:hAnsi="Calibri" w:cs="Times New Roman" w:hint="eastAsia"/>
@@ -2185,7 +2107,6 @@
                 <w:sz w:val="18"/>
               </w:rPr>
             </w:pPr>
-            <w:proofErr w:type="spellStart"/>
             <w:r>
               <w:rPr>
                 <w:rFonts w:ascii="Times New Roman" w:eastAsia="宋体" w:hAnsi="Calibri" w:cs="Times New Roman" w:hint="eastAsia"/>
@@ -2200,7 +2121,6 @@
               </w:rPr>
               <w:t>sr_wmask</w:t>
             </w:r>
-            <w:proofErr w:type="spellEnd"/>
           </w:p>
         </w:tc>
         <w:tc>
@@ -2282,7 +2202,6 @@
                 <w:sz w:val="18"/>
               </w:rPr>
             </w:pPr>
-            <w:proofErr w:type="spellStart"/>
             <w:r>
               <w:rPr>
                 <w:rFonts w:ascii="Times New Roman" w:eastAsia="宋体" w:hAnsi="Calibri" w:cs="Times New Roman" w:hint="eastAsia"/>
@@ -2290,22 +2209,12 @@
               </w:rPr>
               <w:t>csr</w:t>
             </w:r>
-            <w:proofErr w:type="spellEnd"/>
-            <w:proofErr w:type="gramStart"/>
             <w:r>
               <w:rPr>
                 <w:rFonts w:ascii="Times New Roman" w:eastAsia="宋体" w:hAnsi="Calibri" w:cs="Times New Roman" w:hint="eastAsia"/>
                 <w:sz w:val="18"/>
               </w:rPr>
-              <w:t>写入值</w:t>
-            </w:r>
-            <w:proofErr w:type="gramEnd"/>
-            <w:r>
-              <w:rPr>
-                <w:rFonts w:ascii="Times New Roman" w:eastAsia="宋体" w:hAnsi="Calibri" w:cs="Times New Roman" w:hint="eastAsia"/>
-                <w:sz w:val="18"/>
-              </w:rPr>
-              <w:t>的掩码</w:t>
+              <w:t>写入值的掩码</w:t>
             </w:r>
           </w:p>
         </w:tc>
@@ -2331,7 +2240,6 @@
                 <w:sz w:val="18"/>
               </w:rPr>
             </w:pPr>
-            <w:proofErr w:type="spellStart"/>
             <w:r>
               <w:rPr>
                 <w:rFonts w:ascii="Times New Roman" w:eastAsia="宋体" w:hAnsi="Calibri" w:cs="Times New Roman" w:hint="eastAsia"/>
@@ -2346,7 +2254,6 @@
               </w:rPr>
               <w:t>sr_wvalue</w:t>
             </w:r>
-            <w:proofErr w:type="spellEnd"/>
           </w:p>
         </w:tc>
         <w:tc>
@@ -2428,7 +2335,6 @@
                 <w:sz w:val="18"/>
               </w:rPr>
             </w:pPr>
-            <w:proofErr w:type="spellStart"/>
             <w:r>
               <w:rPr>
                 <w:rFonts w:ascii="Times New Roman" w:eastAsia="宋体" w:hAnsi="Calibri" w:cs="Times New Roman" w:hint="eastAsia"/>
@@ -2436,8 +2342,6 @@
               </w:rPr>
               <w:t>csr</w:t>
             </w:r>
-            <w:proofErr w:type="spellEnd"/>
-            <w:proofErr w:type="gramStart"/>
             <w:r>
               <w:rPr>
                 <w:rFonts w:ascii="Times New Roman" w:eastAsia="宋体" w:hAnsi="Calibri" w:cs="Times New Roman" w:hint="eastAsia"/>
@@ -2445,7 +2349,6 @@
               </w:rPr>
               <w:t>写入值</w:t>
             </w:r>
-            <w:proofErr w:type="gramEnd"/>
           </w:p>
         </w:tc>
       </w:tr>
@@ -2470,7 +2373,6 @@
                 <w:sz w:val="18"/>
               </w:rPr>
             </w:pPr>
-            <w:proofErr w:type="spellStart"/>
             <w:r>
               <w:rPr>
                 <w:rFonts w:ascii="Times New Roman" w:eastAsia="宋体" w:hAnsi="Calibri" w:cs="Times New Roman" w:hint="eastAsia"/>
@@ -2485,7 +2387,6 @@
               </w:rPr>
               <w:t>s_ex</w:t>
             </w:r>
-            <w:proofErr w:type="spellEnd"/>
           </w:p>
         </w:tc>
         <w:tc>
@@ -2560,7 +2461,6 @@
                 <w:sz w:val="18"/>
               </w:rPr>
             </w:pPr>
-            <w:proofErr w:type="spellStart"/>
             <w:r>
               <w:rPr>
                 <w:rFonts w:ascii="Times New Roman" w:eastAsia="宋体" w:hAnsi="Calibri" w:cs="Times New Roman" w:hint="eastAsia"/>
@@ -2568,7 +2468,6 @@
               </w:rPr>
               <w:t>ws</w:t>
             </w:r>
-            <w:proofErr w:type="spellEnd"/>
             <w:r>
               <w:rPr>
                 <w:rFonts w:ascii="Times New Roman" w:eastAsia="宋体" w:hAnsi="Calibri" w:cs="Times New Roman" w:hint="eastAsia"/>
@@ -2600,7 +2499,6 @@
                 <w:sz w:val="18"/>
               </w:rPr>
             </w:pPr>
-            <w:proofErr w:type="spellStart"/>
             <w:r>
               <w:rPr>
                 <w:rFonts w:ascii="Times New Roman" w:eastAsia="宋体" w:hAnsi="Calibri" w:cs="Times New Roman" w:hint="eastAsia"/>
@@ -2615,7 +2513,6 @@
               </w:rPr>
               <w:t>s_ecode</w:t>
             </w:r>
-            <w:proofErr w:type="spellEnd"/>
           </w:p>
         </w:tc>
         <w:tc>
@@ -2690,7 +2587,6 @@
                 <w:sz w:val="18"/>
               </w:rPr>
             </w:pPr>
-            <w:proofErr w:type="spellStart"/>
             <w:r>
               <w:rPr>
                 <w:rFonts w:ascii="Times New Roman" w:eastAsia="宋体" w:hAnsi="Calibri" w:cs="Times New Roman" w:hint="eastAsia"/>
@@ -2698,7 +2594,6 @@
               </w:rPr>
               <w:t>ws</w:t>
             </w:r>
-            <w:proofErr w:type="spellEnd"/>
             <w:r>
               <w:rPr>
                 <w:rFonts w:ascii="Times New Roman" w:eastAsia="宋体" w:hAnsi="Calibri" w:cs="Times New Roman" w:hint="eastAsia"/>
@@ -2730,7 +2625,6 @@
                 <w:sz w:val="18"/>
               </w:rPr>
             </w:pPr>
-            <w:proofErr w:type="spellStart"/>
             <w:r>
               <w:rPr>
                 <w:rFonts w:ascii="Times New Roman" w:eastAsia="宋体" w:hAnsi="Calibri" w:cs="Times New Roman"/>
@@ -2738,7 +2632,6 @@
               </w:rPr>
               <w:t>ws_esubcode</w:t>
             </w:r>
-            <w:proofErr w:type="spellEnd"/>
           </w:p>
         </w:tc>
         <w:tc>
@@ -2813,7 +2706,6 @@
                 <w:sz w:val="18"/>
               </w:rPr>
             </w:pPr>
-            <w:proofErr w:type="spellStart"/>
             <w:r>
               <w:rPr>
                 <w:rFonts w:ascii="Times New Roman" w:eastAsia="宋体" w:hAnsi="Calibri" w:cs="Times New Roman" w:hint="eastAsia"/>
@@ -2821,7 +2713,6 @@
               </w:rPr>
               <w:t>ws</w:t>
             </w:r>
-            <w:proofErr w:type="spellEnd"/>
             <w:r>
               <w:rPr>
                 <w:rFonts w:ascii="Times New Roman" w:eastAsia="宋体" w:hAnsi="Calibri" w:cs="Times New Roman" w:hint="eastAsia"/>
@@ -2853,7 +2744,6 @@
                 <w:sz w:val="18"/>
               </w:rPr>
             </w:pPr>
-            <w:proofErr w:type="spellStart"/>
             <w:r>
               <w:rPr>
                 <w:rFonts w:ascii="Times New Roman" w:eastAsia="宋体" w:hAnsi="Calibri" w:cs="Times New Roman" w:hint="eastAsia"/>
@@ -2868,7 +2758,6 @@
               </w:rPr>
               <w:t>s_pc</w:t>
             </w:r>
-            <w:proofErr w:type="spellEnd"/>
           </w:p>
         </w:tc>
         <w:tc>
@@ -2950,7 +2839,6 @@
                 <w:sz w:val="18"/>
               </w:rPr>
             </w:pPr>
-            <w:proofErr w:type="spellStart"/>
             <w:r>
               <w:rPr>
                 <w:rFonts w:ascii="Times New Roman" w:eastAsia="宋体" w:hAnsi="Calibri" w:cs="Times New Roman" w:hint="eastAsia"/>
@@ -2958,7 +2846,6 @@
               </w:rPr>
               <w:t>ws</w:t>
             </w:r>
-            <w:proofErr w:type="spellEnd"/>
             <w:r>
               <w:rPr>
                 <w:rFonts w:ascii="Times New Roman" w:eastAsia="宋体" w:hAnsi="Calibri" w:cs="Times New Roman" w:hint="eastAsia"/>
@@ -2980,7 +2867,6 @@
               </w:rPr>
               <w:t>（</w:t>
             </w:r>
-            <w:proofErr w:type="spellStart"/>
             <w:r>
               <w:rPr>
                 <w:rFonts w:ascii="Times New Roman" w:eastAsia="宋体" w:hAnsi="Calibri" w:cs="Times New Roman" w:hint="eastAsia"/>
@@ -2988,7 +2874,6 @@
               </w:rPr>
               <w:t>ra</w:t>
             </w:r>
-            <w:proofErr w:type="spellEnd"/>
             <w:r>
               <w:rPr>
                 <w:rFonts w:ascii="Times New Roman" w:eastAsia="宋体" w:hAnsi="Calibri" w:cs="Times New Roman" w:hint="eastAsia"/>
@@ -3021,7 +2906,6 @@
                 <w:sz w:val="18"/>
               </w:rPr>
             </w:pPr>
-            <w:proofErr w:type="spellStart"/>
             <w:r>
               <w:rPr>
                 <w:rFonts w:ascii="Times New Roman" w:eastAsia="宋体" w:hAnsi="Calibri" w:cs="Times New Roman"/>
@@ -3030,7 +2914,6 @@
               </w:rPr>
               <w:t>ws_vaddr</w:t>
             </w:r>
-            <w:proofErr w:type="spellEnd"/>
           </w:p>
         </w:tc>
         <w:tc>
@@ -3176,7 +3059,6 @@
                 <w:sz w:val="18"/>
               </w:rPr>
             </w:pPr>
-            <w:proofErr w:type="spellStart"/>
             <w:r>
               <w:rPr>
                 <w:rFonts w:ascii="Times New Roman" w:eastAsia="宋体" w:hAnsi="Calibri" w:cs="Times New Roman"/>
@@ -3185,7 +3067,6 @@
               </w:rPr>
               <w:t>coreid_in</w:t>
             </w:r>
-            <w:proofErr w:type="spellEnd"/>
           </w:p>
         </w:tc>
         <w:tc>
@@ -3323,6 +3204,22 @@
                 <w:sz w:val="18"/>
               </w:rPr>
             </w:pPr>
+            <w:r>
+              <w:rPr>
+                <w:rFonts w:ascii="Times New Roman" w:eastAsia="宋体" w:hAnsi="Calibri" w:cs="Times New Roman" w:hint="eastAsia"/>
+                <w:color w:val="FF0000"/>
+                <w:sz w:val="18"/>
+              </w:rPr>
+              <w:t>has</w:t>
+            </w:r>
+            <w:r>
+              <w:rPr>
+                <w:rFonts w:ascii="Times New Roman" w:eastAsia="宋体" w:hAnsi="Calibri" w:cs="Times New Roman"/>
+                <w:color w:val="FF0000"/>
+                <w:sz w:val="18"/>
+              </w:rPr>
+              <w:t>_int</w:t>
+            </w:r>
           </w:p>
         </w:tc>
         <w:tc>
@@ -3342,6 +3239,22 @@
                 <w:sz w:val="18"/>
               </w:rPr>
             </w:pPr>
+            <w:r>
+              <w:rPr>
+                <w:rFonts w:ascii="Times New Roman" w:eastAsia="宋体" w:hAnsi="Calibri" w:cs="Times New Roman" w:hint="eastAsia"/>
+                <w:color w:val="FF0000"/>
+                <w:sz w:val="18"/>
+              </w:rPr>
+              <w:t>O</w:t>
+            </w:r>
+            <w:r>
+              <w:rPr>
+                <w:rFonts w:ascii="Times New Roman" w:eastAsia="宋体" w:hAnsi="Calibri" w:cs="Times New Roman"/>
+                <w:color w:val="FF0000"/>
+                <w:sz w:val="18"/>
+              </w:rPr>
+              <w:t>UT</w:t>
+            </w:r>
           </w:p>
         </w:tc>
         <w:tc>
@@ -3361,6 +3274,14 @@
                 <w:sz w:val="18"/>
               </w:rPr>
             </w:pPr>
+            <w:r>
+              <w:rPr>
+                <w:rFonts w:ascii="Times New Roman" w:eastAsia="宋体" w:hAnsi="Calibri" w:cs="Times New Roman" w:hint="eastAsia"/>
+                <w:color w:val="FF0000"/>
+                <w:sz w:val="18"/>
+              </w:rPr>
+              <w:t>1</w:t>
+            </w:r>
           </w:p>
         </w:tc>
         <w:tc>
@@ -3379,6 +3300,14 @@
                 <w:sz w:val="18"/>
               </w:rPr>
             </w:pPr>
+            <w:r>
+              <w:rPr>
+                <w:rFonts w:ascii="Times New Roman" w:eastAsia="宋体" w:hAnsi="Calibri" w:cs="Times New Roman" w:hint="eastAsia"/>
+                <w:color w:val="FF0000"/>
+                <w:sz w:val="18"/>
+              </w:rPr>
+              <w:t>硬件中断信号</w:t>
+            </w:r>
           </w:p>
         </w:tc>
       </w:tr>
@@ -3400,10 +3329,23 @@
               <w:jc w:val="center"/>
               <w:rPr>
                 <w:rFonts w:ascii="Times New Roman" w:eastAsia="宋体" w:hAnsi="Calibri" w:cs="Times New Roman"/>
-                <w:color w:val="FF0000"/>
                 <w:sz w:val="18"/>
               </w:rPr>
             </w:pPr>
+            <w:r>
+              <w:rPr>
+                <w:rFonts w:ascii="Times New Roman" w:eastAsia="宋体" w:hAnsi="Calibri" w:cs="Times New Roman" w:hint="eastAsia"/>
+                <w:sz w:val="18"/>
+              </w:rPr>
+              <w:t>e</w:t>
+            </w:r>
+            <w:r>
+              <w:rPr>
+                <w:rFonts w:ascii="Times New Roman" w:eastAsia="宋体" w:hAnsi="Calibri" w:cs="Times New Roman"/>
+                <w:sz w:val="18"/>
+              </w:rPr>
+              <w:t>rtn</w:t>
+            </w:r>
           </w:p>
         </w:tc>
         <w:tc>
@@ -3419,10 +3361,23 @@
               <w:jc w:val="center"/>
               <w:rPr>
                 <w:rFonts w:ascii="Times New Roman" w:eastAsia="宋体" w:hAnsi="Calibri" w:cs="Times New Roman"/>
-                <w:color w:val="FF0000"/>
                 <w:sz w:val="18"/>
               </w:rPr>
             </w:pPr>
+            <w:r>
+              <w:rPr>
+                <w:rFonts w:ascii="Times New Roman" w:eastAsia="宋体" w:hAnsi="Calibri" w:cs="Times New Roman" w:hint="eastAsia"/>
+                <w:sz w:val="18"/>
+              </w:rPr>
+              <w:t>I</w:t>
+            </w:r>
+            <w:r>
+              <w:rPr>
+                <w:rFonts w:ascii="Times New Roman" w:eastAsia="宋体" w:hAnsi="Calibri" w:cs="Times New Roman"/>
+                <w:sz w:val="18"/>
+              </w:rPr>
+              <w:t>N</w:t>
+            </w:r>
           </w:p>
         </w:tc>
         <w:tc>
@@ -3438,10 +3393,16 @@
               <w:jc w:val="center"/>
               <w:rPr>
                 <w:rFonts w:ascii="Times New Roman" w:eastAsia="宋体" w:hAnsi="Calibri" w:cs="Times New Roman"/>
-                <w:color w:val="FF0000"/>
                 <w:sz w:val="18"/>
               </w:rPr>
             </w:pPr>
+            <w:r>
+              <w:rPr>
+                <w:rFonts w:ascii="Times New Roman" w:eastAsia="宋体" w:hAnsi="Calibri" w:cs="Times New Roman" w:hint="eastAsia"/>
+                <w:sz w:val="18"/>
+              </w:rPr>
+              <w:t>1</w:t>
+            </w:r>
           </w:p>
         </w:tc>
         <w:tc>
@@ -3456,10 +3417,23 @@
             <w:pPr>
               <w:rPr>
                 <w:rFonts w:ascii="Times New Roman" w:eastAsia="宋体" w:hAnsi="Calibri" w:cs="Times New Roman"/>
-                <w:color w:val="FF0000"/>
                 <w:sz w:val="18"/>
               </w:rPr>
             </w:pPr>
+            <w:r>
+              <w:rPr>
+                <w:rFonts w:ascii="Times New Roman" w:eastAsia="宋体" w:hAnsi="Calibri" w:cs="Times New Roman" w:hint="eastAsia"/>
+                <w:sz w:val="18"/>
+              </w:rPr>
+              <w:t>syscall</w:t>
+            </w:r>
+            <w:r>
+              <w:rPr>
+                <w:rFonts w:ascii="Times New Roman" w:eastAsia="宋体" w:hAnsi="Calibri" w:cs="Times New Roman" w:hint="eastAsia"/>
+                <w:sz w:val="18"/>
+              </w:rPr>
+              <w:t>返回信号</w:t>
+            </w:r>
           </w:p>
         </w:tc>
       </w:tr>
@@ -3484,7 +3458,6 @@
                 <w:sz w:val="18"/>
               </w:rPr>
             </w:pPr>
-            <w:proofErr w:type="spellStart"/>
             <w:r>
               <w:rPr>
                 <w:rFonts w:ascii="Times New Roman" w:eastAsia="宋体" w:hAnsi="Calibri" w:cs="Times New Roman" w:hint="eastAsia"/>
@@ -3497,9 +3470,8 @@
                 <w:rFonts w:ascii="Times New Roman" w:eastAsia="宋体" w:hAnsi="Calibri" w:cs="Times New Roman"/>
                 <w:sz w:val="18"/>
               </w:rPr>
-              <w:t>rtn</w:t>
-            </w:r>
-            <w:proofErr w:type="spellEnd"/>
+              <w:t>x_entry</w:t>
+            </w:r>
           </w:p>
         </w:tc>
         <w:tc>
@@ -3523,14 +3495,14 @@
                 <w:rFonts w:ascii="Times New Roman" w:eastAsia="宋体" w:hAnsi="Calibri" w:cs="Times New Roman" w:hint="eastAsia"/>
                 <w:sz w:val="18"/>
               </w:rPr>
-              <w:t>I</w:t>
-            </w:r>
-            <w:r>
-              <w:rPr>
-                <w:rFonts w:ascii="Times New Roman" w:eastAsia="宋体" w:hAnsi="Calibri" w:cs="Times New Roman"/>
-                <w:sz w:val="18"/>
-              </w:rPr>
-              <w:t>N</w:t>
+              <w:t>O</w:t>
+            </w:r>
+            <w:r>
+              <w:rPr>
+                <w:rFonts w:ascii="Times New Roman" w:eastAsia="宋体" w:hAnsi="Calibri" w:cs="Times New Roman"/>
+                <w:sz w:val="18"/>
+              </w:rPr>
+              <w:t>UT</w:t>
             </w:r>
           </w:p>
         </w:tc>
@@ -3555,7 +3527,14 @@
                 <w:rFonts w:ascii="Times New Roman" w:eastAsia="宋体" w:hAnsi="Calibri" w:cs="Times New Roman" w:hint="eastAsia"/>
                 <w:sz w:val="18"/>
               </w:rPr>
-              <w:t>1</w:t>
+              <w:t>3</w:t>
+            </w:r>
+            <w:r>
+              <w:rPr>
+                <w:rFonts w:ascii="Times New Roman" w:eastAsia="宋体" w:hAnsi="Calibri" w:cs="Times New Roman"/>
+                <w:sz w:val="18"/>
+              </w:rPr>
+              <w:t>2</w:t>
             </w:r>
           </w:p>
         </w:tc>
@@ -3574,149 +3553,12 @@
                 <w:sz w:val="18"/>
               </w:rPr>
             </w:pPr>
-            <w:proofErr w:type="spellStart"/>
             <w:r>
               <w:rPr>
                 <w:rFonts w:ascii="Times New Roman" w:eastAsia="宋体" w:hAnsi="Calibri" w:cs="Times New Roman" w:hint="eastAsia"/>
                 <w:sz w:val="18"/>
               </w:rPr>
-              <w:t>syscall</w:t>
-            </w:r>
-            <w:proofErr w:type="spellEnd"/>
-            <w:r>
-              <w:rPr>
-                <w:rFonts w:ascii="Times New Roman" w:eastAsia="宋体" w:hAnsi="Calibri" w:cs="Times New Roman" w:hint="eastAsia"/>
-                <w:sz w:val="18"/>
-              </w:rPr>
-              <w:t>返回信号</w:t>
-            </w:r>
-          </w:p>
-        </w:tc>
-      </w:tr>
-      <w:tr>
-        <w:trPr>
-          <w:cantSplit/>
-          <w:jc w:val="center"/>
-        </w:trPr>
-        <w:tc>
-          <w:tcPr>
-            <w:tcW w:w="1970" w:type="dxa"/>
-            <w:tcBorders>
-              <w:top w:val="single" w:sz="4" w:space="0" w:color="auto"/>
-            </w:tcBorders>
-            <w:vAlign w:val="center"/>
-          </w:tcPr>
-          <w:p>
-            <w:pPr>
-              <w:jc w:val="center"/>
-              <w:rPr>
-                <w:rFonts w:ascii="Times New Roman" w:eastAsia="宋体" w:hAnsi="Calibri" w:cs="Times New Roman"/>
-                <w:sz w:val="18"/>
-              </w:rPr>
-            </w:pPr>
-            <w:proofErr w:type="spellStart"/>
-            <w:r>
-              <w:rPr>
-                <w:rFonts w:ascii="Times New Roman" w:eastAsia="宋体" w:hAnsi="Calibri" w:cs="Times New Roman" w:hint="eastAsia"/>
-                <w:sz w:val="18"/>
-              </w:rPr>
-              <w:t>e</w:t>
-            </w:r>
-            <w:r>
-              <w:rPr>
-                <w:rFonts w:ascii="Times New Roman" w:eastAsia="宋体" w:hAnsi="Calibri" w:cs="Times New Roman"/>
-                <w:sz w:val="18"/>
-              </w:rPr>
-              <w:t>x_entry</w:t>
-            </w:r>
-            <w:proofErr w:type="spellEnd"/>
-          </w:p>
-        </w:tc>
-        <w:tc>
-          <w:tcPr>
-            <w:tcW w:w="709" w:type="dxa"/>
-            <w:tcBorders>
-              <w:top w:val="single" w:sz="4" w:space="0" w:color="auto"/>
-            </w:tcBorders>
-            <w:vAlign w:val="center"/>
-          </w:tcPr>
-          <w:p>
-            <w:pPr>
-              <w:jc w:val="center"/>
-              <w:rPr>
-                <w:rFonts w:ascii="Times New Roman" w:eastAsia="宋体" w:hAnsi="Calibri" w:cs="Times New Roman"/>
-                <w:sz w:val="18"/>
-              </w:rPr>
-            </w:pPr>
-            <w:r>
-              <w:rPr>
-                <w:rFonts w:ascii="Times New Roman" w:eastAsia="宋体" w:hAnsi="Calibri" w:cs="Times New Roman" w:hint="eastAsia"/>
-                <w:sz w:val="18"/>
-              </w:rPr>
-              <w:t>O</w:t>
-            </w:r>
-            <w:r>
-              <w:rPr>
-                <w:rFonts w:ascii="Times New Roman" w:eastAsia="宋体" w:hAnsi="Calibri" w:cs="Times New Roman"/>
-                <w:sz w:val="18"/>
-              </w:rPr>
-              <w:t>UT</w:t>
-            </w:r>
-          </w:p>
-        </w:tc>
-        <w:tc>
-          <w:tcPr>
-            <w:tcW w:w="708" w:type="dxa"/>
-            <w:tcBorders>
-              <w:top w:val="single" w:sz="4" w:space="0" w:color="auto"/>
-            </w:tcBorders>
-            <w:vAlign w:val="center"/>
-          </w:tcPr>
-          <w:p>
-            <w:pPr>
-              <w:jc w:val="center"/>
-              <w:rPr>
-                <w:rFonts w:ascii="Times New Roman" w:eastAsia="宋体" w:hAnsi="Calibri" w:cs="Times New Roman"/>
-                <w:sz w:val="18"/>
-              </w:rPr>
-            </w:pPr>
-            <w:r>
-              <w:rPr>
-                <w:rFonts w:ascii="Times New Roman" w:eastAsia="宋体" w:hAnsi="Calibri" w:cs="Times New Roman" w:hint="eastAsia"/>
-                <w:sz w:val="18"/>
-              </w:rPr>
-              <w:t>3</w:t>
-            </w:r>
-            <w:r>
-              <w:rPr>
-                <w:rFonts w:ascii="Times New Roman" w:eastAsia="宋体" w:hAnsi="Calibri" w:cs="Times New Roman"/>
-                <w:sz w:val="18"/>
-              </w:rPr>
-              <w:t>2</w:t>
-            </w:r>
-          </w:p>
-        </w:tc>
-        <w:tc>
-          <w:tcPr>
-            <w:tcW w:w="5226" w:type="dxa"/>
-            <w:tcBorders>
-              <w:top w:val="single" w:sz="4" w:space="0" w:color="auto"/>
-            </w:tcBorders>
-            <w:vAlign w:val="center"/>
-          </w:tcPr>
-          <w:p>
-            <w:pPr>
-              <w:rPr>
-                <w:rFonts w:ascii="Times New Roman" w:eastAsia="宋体" w:hAnsi="Calibri" w:cs="Times New Roman"/>
-                <w:sz w:val="18"/>
-              </w:rPr>
-            </w:pPr>
-            <w:r>
-              <w:rPr>
-                <w:rFonts w:ascii="Times New Roman" w:eastAsia="宋体" w:hAnsi="Calibri" w:cs="Times New Roman" w:hint="eastAsia"/>
-                <w:sz w:val="18"/>
-              </w:rPr>
-              <w:t>例外地址输出信号（后续会删除）</w:t>
+              <w:t>例外地址输出信号</w:t>
             </w:r>
           </w:p>
         </w:tc>
@@ -3743,7 +3585,6 @@
                 <w:sz w:val="18"/>
               </w:rPr>
             </w:pPr>
-            <w:proofErr w:type="spellStart"/>
             <w:r>
               <w:rPr>
                 <w:rFonts w:ascii="Times New Roman" w:eastAsia="宋体" w:hAnsi="Calibri" w:cs="Times New Roman" w:hint="eastAsia"/>
@@ -3758,7 +3599,6 @@
               </w:rPr>
               <w:t>ra_entry</w:t>
             </w:r>
-            <w:proofErr w:type="spellEnd"/>
           </w:p>
         </w:tc>
         <w:tc>
@@ -3848,23 +3688,123 @@
                 <w:rFonts w:ascii="Times New Roman" w:eastAsia="宋体" w:hAnsi="Calibri" w:cs="Times New Roman" w:hint="eastAsia"/>
                 <w:sz w:val="18"/>
               </w:rPr>
-              <w:t>返回地址输出值（后续会并入</w:t>
-            </w:r>
-            <w:proofErr w:type="spellStart"/>
+              <w:t>返回地址输出值</w:t>
+            </w:r>
+          </w:p>
+        </w:tc>
+      </w:tr>
+      <w:tr>
+        <w:trPr>
+          <w:cantSplit/>
+          <w:jc w:val="center"/>
+        </w:trPr>
+        <w:tc>
+          <w:tcPr>
+            <w:tcW w:w="1970" w:type="dxa"/>
+            <w:tcBorders>
+              <w:top w:val="single" w:sz="4" w:space="0" w:color="auto"/>
+              <w:bottom w:val="single" w:sz="4" w:space="0" w:color="auto"/>
+            </w:tcBorders>
+            <w:vAlign w:val="center"/>
+          </w:tcPr>
+          <w:p>
+            <w:pPr>
+              <w:jc w:val="center"/>
+              <w:rPr>
+                <w:rFonts w:ascii="Times New Roman" w:eastAsia="宋体" w:hAnsi="Calibri" w:cs="Times New Roman"/>
+                <w:sz w:val="18"/>
+              </w:rPr>
+            </w:pPr>
             <w:r>
               <w:rPr>
                 <w:rFonts w:ascii="Times New Roman" w:eastAsia="宋体" w:hAnsi="Calibri" w:cs="Times New Roman" w:hint="eastAsia"/>
                 <w:sz w:val="18"/>
               </w:rPr>
-              <w:t>rvalue</w:t>
-            </w:r>
-            <w:proofErr w:type="spellEnd"/>
+              <w:t>h</w:t>
+            </w:r>
+            <w:r>
+              <w:rPr>
+                <w:rFonts w:ascii="Times New Roman" w:eastAsia="宋体" w:hAnsi="Calibri" w:cs="Times New Roman"/>
+                <w:sz w:val="18"/>
+              </w:rPr>
+              <w:t>w_int_in</w:t>
+            </w:r>
+          </w:p>
+        </w:tc>
+        <w:tc>
+          <w:tcPr>
+            <w:tcW w:w="709" w:type="dxa"/>
+            <w:tcBorders>
+              <w:top w:val="single" w:sz="4" w:space="0" w:color="auto"/>
+              <w:bottom w:val="single" w:sz="4" w:space="0" w:color="auto"/>
+            </w:tcBorders>
+            <w:vAlign w:val="center"/>
+          </w:tcPr>
+          <w:p>
+            <w:pPr>
+              <w:jc w:val="center"/>
+              <w:rPr>
+                <w:rFonts w:ascii="Times New Roman" w:eastAsia="宋体" w:hAnsi="Calibri" w:cs="Times New Roman"/>
+                <w:sz w:val="18"/>
+              </w:rPr>
+            </w:pPr>
             <w:r>
               <w:rPr>
                 <w:rFonts w:ascii="Times New Roman" w:eastAsia="宋体" w:hAnsi="Calibri" w:cs="Times New Roman" w:hint="eastAsia"/>
                 <w:sz w:val="18"/>
               </w:rPr>
-              <w:t>）</w:t>
+              <w:t>IN</w:t>
+            </w:r>
+          </w:p>
+        </w:tc>
+        <w:tc>
+          <w:tcPr>
+            <w:tcW w:w="708" w:type="dxa"/>
+            <w:tcBorders>
+              <w:top w:val="single" w:sz="4" w:space="0" w:color="auto"/>
+              <w:bottom w:val="single" w:sz="4" w:space="0" w:color="auto"/>
+            </w:tcBorders>
+            <w:vAlign w:val="center"/>
+          </w:tcPr>
+          <w:p>
+            <w:pPr>
+              <w:jc w:val="center"/>
+              <w:rPr>
+                <w:rFonts w:ascii="Times New Roman" w:eastAsia="宋体" w:hAnsi="Calibri" w:cs="Times New Roman"/>
+                <w:sz w:val="18"/>
+              </w:rPr>
+            </w:pPr>
+            <w:r>
+              <w:rPr>
+                <w:rFonts w:ascii="Times New Roman" w:eastAsia="宋体" w:hAnsi="Calibri" w:cs="Times New Roman" w:hint="eastAsia"/>
+                <w:sz w:val="18"/>
+              </w:rPr>
+              <w:t>8</w:t>
+            </w:r>
+          </w:p>
+        </w:tc>
+        <w:tc>
+          <w:tcPr>
+            <w:tcW w:w="5226" w:type="dxa"/>
+            <w:tcBorders>
+              <w:top w:val="single" w:sz="4" w:space="0" w:color="auto"/>
+              <w:bottom w:val="single" w:sz="4" w:space="0" w:color="auto"/>
+            </w:tcBorders>
+            <w:vAlign w:val="center"/>
+          </w:tcPr>
+          <w:p>
+            <w:pPr>
+              <w:rPr>
+                <w:rFonts w:ascii="Times New Roman" w:eastAsia="宋体" w:hAnsi="Calibri" w:cs="Times New Roman"/>
+                <w:sz w:val="18"/>
+              </w:rPr>
+            </w:pPr>
+            <w:r>
+              <w:rPr>
+                <w:rFonts w:ascii="Times New Roman" w:eastAsia="宋体" w:hAnsi="Calibri" w:cs="Times New Roman" w:hint="eastAsia"/>
+                <w:sz w:val="18"/>
+              </w:rPr>
+              <w:t>硬件中断使能</w:t>
             </w:r>
           </w:p>
         </w:tc>
@@ -3886,10 +3826,24 @@
             <w:pPr>
               <w:jc w:val="center"/>
               <w:rPr>
-                <w:rFonts w:ascii="Times New Roman" w:eastAsia="宋体" w:hAnsi="Calibri" w:cs="Times New Roman"/>
+                <w:rFonts w:ascii="Times New Roman" w:eastAsia="宋体" w:hAnsi="Calibri" w:cs="Times New Roman" w:hint="eastAsia"/>
                 <w:sz w:val="18"/>
               </w:rPr>
             </w:pPr>
+            <w:r>
+              <w:rPr>
+                <w:rFonts w:ascii="Times New Roman" w:eastAsia="宋体" w:hAnsi="Calibri" w:cs="Times New Roman" w:hint="eastAsia"/>
+                <w:sz w:val="18"/>
+              </w:rPr>
+              <w:t>i</w:t>
+            </w:r>
+            <w:r>
+              <w:rPr>
+                <w:rFonts w:ascii="Times New Roman" w:eastAsia="宋体" w:hAnsi="Calibri" w:cs="Times New Roman"/>
+                <w:sz w:val="18"/>
+              </w:rPr>
+              <w:t>pi_int_in</w:t>
+            </w:r>
           </w:p>
         </w:tc>
         <w:tc>
@@ -3908,6 +3862,20 @@
                 <w:sz w:val="18"/>
               </w:rPr>
             </w:pPr>
+            <w:r>
+              <w:rPr>
+                <w:rFonts w:ascii="Times New Roman" w:eastAsia="宋体" w:hAnsi="Calibri" w:cs="Times New Roman" w:hint="eastAsia"/>
+                <w:sz w:val="18"/>
+              </w:rPr>
+              <w:t>I</w:t>
+            </w:r>
+            <w:r>
+              <w:rPr>
+                <w:rFonts w:ascii="Times New Roman" w:eastAsia="宋体" w:hAnsi="Calibri" w:cs="Times New Roman"/>
+                <w:sz w:val="18"/>
+              </w:rPr>
+              <w:t>N</w:t>
+            </w:r>
           </w:p>
         </w:tc>
         <w:tc>
@@ -3926,6 +3894,13 @@
                 <w:sz w:val="18"/>
               </w:rPr>
             </w:pPr>
+            <w:r>
+              <w:rPr>
+                <w:rFonts w:ascii="Times New Roman" w:eastAsia="宋体" w:hAnsi="Calibri" w:cs="Times New Roman" w:hint="eastAsia"/>
+                <w:sz w:val="18"/>
+              </w:rPr>
+              <w:t>1</w:t>
+            </w:r>
           </w:p>
         </w:tc>
         <w:tc>
@@ -3943,6 +3918,13 @@
                 <w:sz w:val="18"/>
               </w:rPr>
             </w:pPr>
+            <w:r>
+              <w:rPr>
+                <w:rFonts w:ascii="Times New Roman" w:eastAsia="宋体" w:hAnsi="Calibri" w:cs="Times New Roman" w:hint="eastAsia"/>
+                <w:sz w:val="18"/>
+              </w:rPr>
+              <w:t>核间中断使能</w:t>
+            </w:r>
           </w:p>
         </w:tc>
       </w:tr>
@@ -3974,7 +3956,7 @@
         <w:spacing w:line="360" w:lineRule="auto"/>
         <w:ind w:firstLineChars="200" w:firstLine="420"/>
         <w:rPr>
-          <w:rFonts w:ascii="Times New Roman" w:eastAsia="宋体" w:hAnsi="Times New Roman" w:hint="eastAsia"/>
+          <w:rFonts w:ascii="Times New Roman" w:eastAsia="宋体" w:hAnsi="Times New Roman"/>
           <w:color w:val="auto"/>
         </w:rPr>
       </w:pPr>
@@ -3985,7 +3967,6 @@
         </w:rPr>
         <w:t>接受</w:t>
       </w:r>
-      <w:proofErr w:type="spellStart"/>
       <w:r>
         <w:rPr>
           <w:rFonts w:ascii="Times New Roman" w:eastAsia="宋体" w:hAnsi="Times New Roman" w:hint="eastAsia"/>
@@ -3993,7 +3974,6 @@
         </w:rPr>
         <w:t>csr</w:t>
       </w:r>
-      <w:proofErr w:type="spellEnd"/>
       <w:r>
         <w:rPr>
           <w:rFonts w:ascii="Times New Roman" w:eastAsia="宋体" w:hAnsi="Times New Roman" w:hint="eastAsia"/>
@@ -4085,7 +4065,6 @@
         </w:rPr>
         <w:t>异常信息生成模块</w:t>
       </w:r>
-      <w:proofErr w:type="spellStart"/>
       <w:r>
         <w:rPr>
           <w:rFonts w:ascii="Times New Roman" w:eastAsia="黑体" w:hAnsi="Times New Roman" w:hint="eastAsia"/>
@@ -4100,7 +4079,6 @@
         </w:rPr>
         <w:t>x_cause_bus</w:t>
       </w:r>
-      <w:proofErr w:type="spellEnd"/>
     </w:p>
     <w:p>
       <w:pPr>
@@ -4172,23 +4150,6 @@
           <w:color w:val="auto"/>
         </w:rPr>
         <w:t>阶段，随流水线向下传递，并在各阶段附着异常信息。</w:t>
-      </w:r>
-    </w:p>
-    <w:p>
-      <w:pPr>
-        <w:spacing w:line="360" w:lineRule="auto"/>
-        <w:ind w:firstLineChars="200" w:firstLine="420"/>
-        <w:rPr>
-          <w:rFonts w:ascii="Times New Roman" w:eastAsia="宋体" w:hAnsi="Times New Roman" w:hint="eastAsia"/>
-          <w:color w:val="FF0000"/>
-        </w:rPr>
-      </w:pPr>
-      <w:r>
-        <w:rPr>
-          <w:rFonts w:ascii="Times New Roman" w:eastAsia="宋体" w:hAnsi="Times New Roman" w:hint="eastAsia"/>
-          <w:color w:val="FF0000"/>
-        </w:rPr>
-        <w:t>地址跳转</w:t>
       </w:r>
     </w:p>
     <w:p>
@@ -4256,7 +4217,6 @@
         </w:rPr>
         <w:t>：</w:t>
       </w:r>
-      <w:proofErr w:type="spellStart"/>
       <w:r>
         <w:rPr>
           <w:rFonts w:ascii="Times New Roman" w:eastAsia="宋体" w:hAnsi="Times New Roman"/>
@@ -4266,7 +4226,6 @@
         </w:rPr>
         <w:t>ex_cause_bus</w:t>
       </w:r>
-      <w:proofErr w:type="spellEnd"/>
       <w:r>
         <w:rPr>
           <w:rFonts w:ascii="Times New Roman" w:eastAsia="宋体" w:hAnsi="Times New Roman" w:hint="eastAsia"/>
@@ -4357,7 +4316,7 @@
             <w:pPr>
               <w:jc w:val="center"/>
               <w:rPr>
-                <w:rFonts w:ascii="Arial" w:eastAsia="宋体" w:hint="eastAsia"/>
+                <w:rFonts w:ascii="Arial" w:eastAsia="宋体"/>
                 <w:b/>
               </w:rPr>
             </w:pPr>
@@ -4498,7 +4457,7 @@
           <w:p>
             <w:pPr>
               <w:rPr>
-                <w:rFonts w:ascii="Times New Roman" w:eastAsia="宋体" w:hAnsi="Calibri" w:cs="Times New Roman" w:hint="eastAsia"/>
+                <w:rFonts w:ascii="Times New Roman" w:eastAsia="宋体" w:hAnsi="Calibri" w:cs="Times New Roman"/>
                 <w:sz w:val="18"/>
               </w:rPr>
             </w:pPr>
@@ -4695,7 +4654,6 @@
               </w:rPr>
               <w:t>根据指令译码结果，判断是否为</w:t>
             </w:r>
-            <w:proofErr w:type="spellStart"/>
             <w:r>
               <w:rPr>
                 <w:rFonts w:ascii="Times New Roman" w:eastAsia="宋体" w:hAnsi="Calibri" w:cs="Times New Roman" w:hint="eastAsia"/>
@@ -4710,7 +4668,6 @@
               </w:rPr>
               <w:t>yscall</w:t>
             </w:r>
-            <w:proofErr w:type="spellEnd"/>
             <w:r>
               <w:rPr>
                 <w:rFonts w:ascii="Times New Roman" w:eastAsia="宋体" w:hAnsi="Calibri" w:cs="Times New Roman" w:hint="eastAsia"/>
@@ -4830,76 +4787,51 @@
           <w:p>
             <w:pPr>
               <w:rPr>
+                <w:rFonts w:ascii="Times New Roman" w:eastAsia="宋体" w:hAnsi="Calibri" w:cs="Times New Roman"/>
+                <w:sz w:val="18"/>
+              </w:rPr>
+            </w:pPr>
+            <w:r>
+              <w:rPr>
                 <w:rFonts w:ascii="Times New Roman" w:eastAsia="宋体" w:hAnsi="Calibri" w:cs="Times New Roman" w:hint="eastAsia"/>
                 <w:sz w:val="18"/>
               </w:rPr>
-            </w:pPr>
+              <w:t>若</w:t>
+            </w:r>
             <w:r>
               <w:rPr>
                 <w:rFonts w:ascii="Times New Roman" w:eastAsia="宋体" w:hAnsi="Calibri" w:cs="Times New Roman" w:hint="eastAsia"/>
                 <w:sz w:val="18"/>
               </w:rPr>
-              <w:t>若</w:t>
+              <w:t>P</w:t>
+            </w:r>
+            <w:r>
+              <w:rPr>
+                <w:rFonts w:ascii="Times New Roman" w:eastAsia="宋体" w:hAnsi="Calibri" w:cs="Times New Roman"/>
+                <w:sz w:val="18"/>
+              </w:rPr>
+              <w:t>C</w:t>
             </w:r>
             <w:r>
               <w:rPr>
                 <w:rFonts w:ascii="Times New Roman" w:eastAsia="宋体" w:hAnsi="Calibri" w:cs="Times New Roman" w:hint="eastAsia"/>
                 <w:sz w:val="18"/>
               </w:rPr>
-              <w:t>P</w:t>
-            </w:r>
-            <w:r>
-              <w:rPr>
-                <w:rFonts w:ascii="Times New Roman" w:eastAsia="宋体" w:hAnsi="Calibri" w:cs="Times New Roman"/>
-                <w:sz w:val="18"/>
-              </w:rPr>
-              <w:t>C</w:t>
-            </w:r>
-            <w:proofErr w:type="gramStart"/>
+              <w:t>值末两位非全</w:t>
+            </w:r>
             <w:r>
               <w:rPr>
                 <w:rFonts w:ascii="Times New Roman" w:eastAsia="宋体" w:hAnsi="Calibri" w:cs="Times New Roman" w:hint="eastAsia"/>
                 <w:sz w:val="18"/>
               </w:rPr>
-              <w:t>值末两位</w:t>
-            </w:r>
-            <w:proofErr w:type="gramEnd"/>
+              <w:t>0</w:t>
+            </w:r>
             <w:r>
               <w:rPr>
                 <w:rFonts w:ascii="Times New Roman" w:eastAsia="宋体" w:hAnsi="Calibri" w:cs="Times New Roman" w:hint="eastAsia"/>
                 <w:sz w:val="18"/>
               </w:rPr>
-              <w:t>非全</w:t>
-            </w:r>
-            <w:r>
-              <w:rPr>
-                <w:rFonts w:ascii="Times New Roman" w:eastAsia="宋体" w:hAnsi="Calibri" w:cs="Times New Roman" w:hint="eastAsia"/>
-                <w:sz w:val="18"/>
-              </w:rPr>
-              <w:t>0</w:t>
-            </w:r>
-            <w:r>
-              <w:rPr>
-                <w:rFonts w:ascii="Times New Roman" w:eastAsia="宋体" w:hAnsi="Calibri" w:cs="Times New Roman" w:hint="eastAsia"/>
-                <w:sz w:val="18"/>
-              </w:rPr>
-              <w:t>，则指令字</w:t>
-            </w:r>
-            <w:proofErr w:type="gramStart"/>
-            <w:r>
-              <w:rPr>
-                <w:rFonts w:ascii="Times New Roman" w:eastAsia="宋体" w:hAnsi="Calibri" w:cs="Times New Roman" w:hint="eastAsia"/>
-                <w:sz w:val="18"/>
-              </w:rPr>
-              <w:t>不</w:t>
-            </w:r>
-            <w:proofErr w:type="gramEnd"/>
-            <w:r>
-              <w:rPr>
-                <w:rFonts w:ascii="Times New Roman" w:eastAsia="宋体" w:hAnsi="Calibri" w:cs="Times New Roman" w:hint="eastAsia"/>
-                <w:sz w:val="18"/>
-              </w:rPr>
-              <w:t>对齐，产生该异常。</w:t>
+              <w:t>，则指令字不对齐，产生该异常。</w:t>
             </w:r>
           </w:p>
         </w:tc>
@@ -5317,7 +5249,7 @@
             <w:pPr>
               <w:jc w:val="center"/>
               <w:rPr>
-                <w:rFonts w:ascii="Times New Roman" w:eastAsia="宋体" w:hAnsi="Calibri" w:cs="Times New Roman" w:hint="eastAsia"/>
+                <w:rFonts w:ascii="Times New Roman" w:eastAsia="宋体" w:hAnsi="Calibri" w:cs="Times New Roman"/>
                 <w:sz w:val="18"/>
               </w:rPr>
             </w:pPr>
@@ -5473,7 +5405,7 @@
         <w:spacing w:line="360" w:lineRule="auto"/>
         <w:ind w:firstLine="420"/>
         <w:rPr>
-          <w:rFonts w:ascii="Times New Roman" w:eastAsia="宋体" w:hAnsi="Times New Roman" w:hint="eastAsia"/>
+          <w:rFonts w:ascii="Times New Roman" w:eastAsia="宋体" w:hAnsi="Times New Roman"/>
           <w:color w:val="auto"/>
         </w:rPr>
       </w:pPr>
@@ -5715,7 +5647,6 @@
         </w:rPr>
         <w:t>学习</w:t>
       </w:r>
-      <w:proofErr w:type="spellStart"/>
       <w:r>
         <w:rPr>
           <w:rFonts w:ascii="Times New Roman" w:eastAsia="宋体" w:hAnsi="Times New Roman" w:hint="eastAsia"/>
@@ -5723,7 +5654,6 @@
         </w:rPr>
         <w:t>csr</w:t>
       </w:r>
-      <w:proofErr w:type="spellEnd"/>
       <w:r>
         <w:rPr>
           <w:rFonts w:ascii="Times New Roman" w:eastAsia="宋体" w:hAnsi="Times New Roman" w:hint="eastAsia"/>
@@ -6486,21 +6416,12 @@
         </w:rPr>
         <w:t>+</w:t>
       </w:r>
-      <w:proofErr w:type="gramStart"/>
-      <w:r>
-        <w:rPr>
-          <w:rFonts w:ascii="Times New Roman" w:eastAsia="宋体" w:hAnsi="Times New Roman" w:hint="eastAsia"/>
-          <w:color w:val="auto"/>
-        </w:rPr>
-        <w:t>位宽错误</w:t>
-      </w:r>
-      <w:proofErr w:type="gramEnd"/>
-      <w:r>
-        <w:rPr>
-          <w:rFonts w:ascii="Times New Roman" w:eastAsia="宋体" w:hAnsi="Times New Roman" w:hint="eastAsia"/>
-          <w:color w:val="auto"/>
-        </w:rPr>
-        <w:t>合集</w:t>
+      <w:r>
+        <w:rPr>
+          <w:rFonts w:ascii="Times New Roman" w:eastAsia="宋体" w:hAnsi="Times New Roman" w:hint="eastAsia"/>
+          <w:color w:val="auto"/>
+        </w:rPr>
+        <w:t>位宽错误合集</w:t>
       </w:r>
     </w:p>
     <w:p>
@@ -6541,7 +6462,6 @@
           <w:color w:val="auto"/>
         </w:rPr>
       </w:pPr>
-      <w:proofErr w:type="spellStart"/>
       <w:r>
         <w:rPr>
           <w:rFonts w:ascii="Times New Roman" w:eastAsia="宋体" w:hAnsi="Times New Roman"/>
@@ -6563,7 +6483,6 @@
         </w:rPr>
         <w:t>_rf_wdata</w:t>
       </w:r>
-      <w:proofErr w:type="spellEnd"/>
       <w:r>
         <w:rPr>
           <w:rFonts w:ascii="Times New Roman" w:eastAsia="宋体" w:hAnsi="Times New Roman" w:hint="eastAsia"/>
@@ -6884,23 +6803,7 @@
           <w:rFonts w:ascii="Times New Roman" w:eastAsia="宋体" w:hAnsi="Times New Roman" w:hint="eastAsia"/>
           <w:color w:val="auto"/>
         </w:rPr>
-        <w:t>行为是什么，然后手动推导其行为，最后自后向前搜查波形问题，找到对与</w:t>
-      </w:r>
-      <w:proofErr w:type="gramStart"/>
-      <w:r>
-        <w:rPr>
-          <w:rFonts w:ascii="Times New Roman" w:eastAsia="宋体" w:hAnsi="Times New Roman" w:hint="eastAsia"/>
-          <w:color w:val="auto"/>
-        </w:rPr>
-        <w:t>错变化</w:t>
-      </w:r>
-      <w:proofErr w:type="gramEnd"/>
-      <w:r>
-        <w:rPr>
-          <w:rFonts w:ascii="Times New Roman" w:eastAsia="宋体" w:hAnsi="Times New Roman" w:hint="eastAsia"/>
-          <w:color w:val="auto"/>
-        </w:rPr>
-        <w:t>的信号，再从源代码中寻找错误。</w:t>
+        <w:t>行为是什么，然后手动推导其行为，最后自后向前搜查波形问题，找到对与错变化的信号，再从源代码中寻找错误。</w:t>
       </w:r>
     </w:p>
     <w:p>
@@ -6946,162 +6849,8 @@
           <w:rFonts w:ascii="Times New Roman" w:eastAsia="宋体" w:hAnsi="Times New Roman" w:hint="eastAsia"/>
           <w:color w:val="auto"/>
         </w:rPr>
-        <w:t>分析</w:t>
-      </w:r>
-      <w:proofErr w:type="spellStart"/>
-      <w:r>
-        <w:rPr>
-          <w:rFonts w:ascii="Times New Roman" w:eastAsia="宋体" w:hAnsi="Times New Roman" w:hint="eastAsia"/>
-          <w:color w:val="auto"/>
-        </w:rPr>
-        <w:t>di</w:t>
-      </w:r>
-      <w:r>
-        <w:rPr>
-          <w:rFonts w:ascii="Times New Roman" w:eastAsia="宋体" w:hAnsi="Times New Roman"/>
-          <w:color w:val="auto"/>
-        </w:rPr>
-        <w:t>v_valid</w:t>
-      </w:r>
-      <w:proofErr w:type="spellEnd"/>
-      <w:r>
-        <w:rPr>
-          <w:rFonts w:ascii="Times New Roman" w:eastAsia="宋体" w:hAnsi="Times New Roman" w:hint="eastAsia"/>
-          <w:color w:val="auto"/>
-        </w:rPr>
-        <w:t>的来源，发现是来源于</w:t>
-      </w:r>
-      <w:proofErr w:type="spellStart"/>
-      <w:r>
-        <w:rPr>
-          <w:rFonts w:ascii="Times New Roman" w:eastAsia="宋体" w:hAnsi="Times New Roman" w:hint="eastAsia"/>
-          <w:color w:val="auto"/>
-        </w:rPr>
-        <w:t>bus</w:t>
-      </w:r>
-      <w:r>
-        <w:rPr>
-          <w:rFonts w:ascii="Times New Roman" w:eastAsia="宋体" w:hAnsi="Times New Roman"/>
-          <w:color w:val="auto"/>
-        </w:rPr>
-        <w:t>_r</w:t>
-      </w:r>
-      <w:proofErr w:type="spellEnd"/>
-      <w:r>
-        <w:rPr>
-          <w:rFonts w:ascii="Times New Roman" w:eastAsia="宋体" w:hAnsi="Times New Roman" w:hint="eastAsia"/>
-          <w:color w:val="auto"/>
-        </w:rPr>
-        <w:t>（</w:t>
-      </w:r>
-      <w:proofErr w:type="spellStart"/>
-      <w:r>
-        <w:rPr>
-          <w:rFonts w:ascii="Times New Roman" w:eastAsia="宋体" w:hAnsi="Times New Roman" w:hint="eastAsia"/>
-          <w:color w:val="auto"/>
-        </w:rPr>
-        <w:t>es</w:t>
-      </w:r>
-      <w:r>
-        <w:rPr>
-          <w:rFonts w:ascii="Times New Roman" w:eastAsia="宋体" w:hAnsi="Times New Roman"/>
-          <w:color w:val="auto"/>
-        </w:rPr>
-        <w:t>_mul_div_op</w:t>
-      </w:r>
-      <w:proofErr w:type="spellEnd"/>
-      <w:r>
-        <w:rPr>
-          <w:rFonts w:ascii="Times New Roman" w:eastAsia="宋体" w:hAnsi="Times New Roman" w:hint="eastAsia"/>
-          <w:color w:val="auto"/>
-        </w:rPr>
-        <w:t>）</w:t>
-      </w:r>
-      <w:r>
-        <w:rPr>
-          <w:rFonts w:ascii="Times New Roman" w:eastAsia="宋体" w:hAnsi="Times New Roman" w:hint="eastAsia"/>
-          <w:color w:val="auto"/>
-        </w:rPr>
-        <w:t>，这需要一次</w:t>
-      </w:r>
-      <w:proofErr w:type="spellStart"/>
-      <w:r>
-        <w:rPr>
-          <w:rFonts w:ascii="Times New Roman" w:eastAsia="宋体" w:hAnsi="Times New Roman" w:hint="eastAsia"/>
-          <w:color w:val="auto"/>
-        </w:rPr>
-        <w:t>clk</w:t>
-      </w:r>
-      <w:proofErr w:type="spellEnd"/>
-      <w:r>
-        <w:rPr>
-          <w:rFonts w:ascii="Times New Roman" w:eastAsia="宋体" w:hAnsi="Times New Roman" w:hint="eastAsia"/>
-          <w:color w:val="auto"/>
-        </w:rPr>
-        <w:t>才能将</w:t>
-      </w:r>
-      <w:r>
-        <w:rPr>
-          <w:rFonts w:ascii="Times New Roman" w:eastAsia="宋体" w:hAnsi="Times New Roman" w:hint="eastAsia"/>
-          <w:color w:val="auto"/>
-        </w:rPr>
-        <w:t>bus</w:t>
-      </w:r>
-      <w:r>
-        <w:rPr>
-          <w:rFonts w:ascii="Times New Roman" w:eastAsia="宋体" w:hAnsi="Times New Roman" w:hint="eastAsia"/>
-          <w:color w:val="auto"/>
-        </w:rPr>
-        <w:t>中的值传入</w:t>
-      </w:r>
-      <w:proofErr w:type="spellStart"/>
-      <w:r>
-        <w:rPr>
-          <w:rFonts w:ascii="Times New Roman" w:eastAsia="宋体" w:hAnsi="Times New Roman" w:hint="eastAsia"/>
-          <w:color w:val="auto"/>
-        </w:rPr>
-        <w:t>bus_</w:t>
-      </w:r>
-      <w:r>
-        <w:rPr>
-          <w:rFonts w:ascii="Times New Roman" w:eastAsia="宋体" w:hAnsi="Times New Roman"/>
-          <w:color w:val="auto"/>
-        </w:rPr>
-        <w:t>r</w:t>
-      </w:r>
-      <w:proofErr w:type="spellEnd"/>
-      <w:r>
-        <w:rPr>
-          <w:rFonts w:ascii="Times New Roman" w:eastAsia="宋体" w:hAnsi="Times New Roman" w:hint="eastAsia"/>
-          <w:color w:val="auto"/>
-        </w:rPr>
-        <w:t>，</w:t>
-      </w:r>
-      <w:r>
-        <w:rPr>
-          <w:rFonts w:ascii="Times New Roman" w:eastAsia="宋体" w:hAnsi="Times New Roman" w:hint="eastAsia"/>
-          <w:color w:val="FF0000"/>
-        </w:rPr>
-        <w:t>这本是正</w:t>
-      </w:r>
-    </w:p>
-    <w:p>
-      <w:pPr>
-        <w:spacing w:line="360" w:lineRule="auto"/>
-        <w:ind w:firstLineChars="200" w:firstLine="420"/>
-        <w:rPr>
-          <w:rFonts w:ascii="Times New Roman" w:eastAsia="宋体" w:hAnsi="Times New Roman"/>
-          <w:color w:val="auto"/>
-        </w:rPr>
-      </w:pPr>
-      <w:r>
-        <w:rPr>
-          <w:rFonts w:ascii="Times New Roman" w:eastAsia="宋体" w:hAnsi="Times New Roman" w:hint="eastAsia"/>
-          <w:color w:val="auto"/>
-        </w:rPr>
         <w:t>比如</w:t>
       </w:r>
-      <w:proofErr w:type="spellStart"/>
       <w:r>
         <w:rPr>
           <w:rFonts w:ascii="Times New Roman" w:eastAsia="宋体" w:hAnsi="Times New Roman" w:hint="eastAsia"/>
@@ -7116,7 +6865,6 @@
         </w:rPr>
         <w:t>ready_go</w:t>
       </w:r>
-      <w:proofErr w:type="spellEnd"/>
       <w:r>
         <w:rPr>
           <w:rFonts w:ascii="Times New Roman" w:eastAsia="宋体" w:hAnsi="Times New Roman" w:hint="eastAsia"/>
@@ -7260,7 +7008,6 @@
         </w:rPr>
         <w:t>应该要对两者取与，而不是或，是两者都不发生时，才是</w:t>
       </w:r>
-      <w:proofErr w:type="spellStart"/>
       <w:r>
         <w:rPr>
           <w:rFonts w:ascii="Times New Roman" w:eastAsia="宋体" w:hAnsi="Times New Roman" w:hint="eastAsia"/>
@@ -7275,7 +7022,6 @@
         </w:rPr>
         <w:t>y_go</w:t>
       </w:r>
-      <w:proofErr w:type="spellEnd"/>
       <w:r>
         <w:rPr>
           <w:rFonts w:ascii="Times New Roman" w:eastAsia="宋体" w:hAnsi="Times New Roman" w:hint="eastAsia"/>
@@ -7298,48 +7044,50 @@
           <w:rFonts w:ascii="Times New Roman" w:eastAsia="宋体" w:hAnsi="Times New Roman" w:hint="eastAsia"/>
           <w:color w:val="auto"/>
         </w:rPr>
-        <w:t>还</w:t>
-      </w:r>
-      <w:proofErr w:type="gramStart"/>
-      <w:r>
-        <w:rPr>
-          <w:rFonts w:ascii="Times New Roman" w:eastAsia="宋体" w:hAnsi="Times New Roman" w:hint="eastAsia"/>
-          <w:color w:val="auto"/>
-        </w:rPr>
-        <w:t>有一些位宽问题</w:t>
-      </w:r>
-      <w:proofErr w:type="gramEnd"/>
-      <w:r>
-        <w:rPr>
-          <w:rFonts w:ascii="Times New Roman" w:eastAsia="宋体" w:hAnsi="Times New Roman" w:hint="eastAsia"/>
-          <w:color w:val="auto"/>
-        </w:rPr>
-        <w:t>，在</w:t>
-      </w:r>
-      <w:proofErr w:type="spellStart"/>
-      <w:r>
-        <w:rPr>
-          <w:rFonts w:ascii="Times New Roman" w:eastAsia="宋体" w:hAnsi="Times New Roman" w:hint="eastAsia"/>
-          <w:color w:val="FF0000"/>
-        </w:rPr>
-        <w:t>car.</w:t>
-      </w:r>
-      <w:r>
-        <w:rPr>
-          <w:rFonts w:ascii="Times New Roman" w:eastAsia="宋体" w:hAnsi="Times New Roman"/>
-          <w:color w:val="FF0000"/>
+        <w:t>还有一些位宽问题，在</w:t>
+      </w:r>
+      <w:r>
+        <w:rPr>
+          <w:rFonts w:ascii="Times New Roman" w:eastAsia="宋体" w:hAnsi="Times New Roman" w:hint="eastAsia"/>
+          <w:color w:val="auto"/>
+        </w:rPr>
+        <w:t>c</w:t>
+      </w:r>
+      <w:r>
+        <w:rPr>
+          <w:rFonts w:ascii="Times New Roman" w:eastAsia="宋体" w:hAnsi="Times New Roman" w:hint="eastAsia"/>
+          <w:color w:val="auto"/>
+        </w:rPr>
+        <w:t>s</w:t>
+      </w:r>
+      <w:r>
+        <w:rPr>
+          <w:rFonts w:ascii="Times New Roman" w:eastAsia="宋体" w:hAnsi="Times New Roman" w:hint="eastAsia"/>
+          <w:color w:val="auto"/>
+        </w:rPr>
+        <w:t>r.</w:t>
+      </w:r>
+      <w:r>
+        <w:rPr>
+          <w:rFonts w:ascii="Times New Roman" w:eastAsia="宋体" w:hAnsi="Times New Roman"/>
+          <w:color w:val="auto"/>
         </w:rPr>
         <w:t>v</w:t>
       </w:r>
-      <w:proofErr w:type="spellEnd"/>
-      <w:r>
-        <w:rPr>
-          <w:rFonts w:ascii="Times New Roman" w:eastAsia="宋体" w:hAnsi="Times New Roman" w:hint="eastAsia"/>
-          <w:color w:val="auto"/>
-        </w:rPr>
-        <w:t>文件中，</w:t>
-      </w:r>
-      <w:proofErr w:type="spellStart"/>
+      <w:r>
+        <w:rPr>
+          <w:rFonts w:ascii="Times New Roman" w:eastAsia="宋体" w:hAnsi="Times New Roman" w:hint="eastAsia"/>
+          <w:color w:val="auto"/>
+        </w:rPr>
+        <w:t>文</w:t>
+      </w:r>
+      <w:r>
+        <w:rPr>
+          <w:rFonts w:ascii="Times New Roman" w:eastAsia="宋体" w:hAnsi="Times New Roman" w:hint="eastAsia"/>
+          <w:color w:val="auto"/>
+        </w:rPr>
+        <w:t>件中，</w:t>
+      </w:r>
       <w:r>
         <w:rPr>
           <w:rFonts w:ascii="Times New Roman" w:eastAsia="宋体" w:hAnsi="Times New Roman" w:hint="eastAsia"/>
@@ -7368,7 +7116,6 @@
         </w:rPr>
         <w:t>value</w:t>
       </w:r>
-      <w:proofErr w:type="spellEnd"/>
       <w:r>
         <w:rPr>
           <w:rFonts w:ascii="Times New Roman" w:eastAsia="宋体" w:hAnsi="Times New Roman" w:hint="eastAsia"/>
@@ -7397,7 +7144,6 @@
         </w:rPr>
         <w:t>检查之后</w:t>
       </w:r>
-      <w:proofErr w:type="spellStart"/>
       <w:r>
         <w:rPr>
           <w:rFonts w:ascii="Times New Roman" w:eastAsia="宋体" w:hAnsi="Times New Roman" w:hint="eastAsia"/>
@@ -7412,22 +7158,12 @@
         </w:rPr>
         <w:t>stat_rvalue</w:t>
       </w:r>
-      <w:proofErr w:type="spellEnd"/>
-      <w:proofErr w:type="gramStart"/>
-      <w:r>
-        <w:rPr>
-          <w:rFonts w:ascii="Times New Roman" w:eastAsia="宋体" w:hAnsi="Times New Roman" w:hint="eastAsia"/>
-          <w:color w:val="auto"/>
-        </w:rPr>
-        <w:t>的位宽也</w:t>
-      </w:r>
-      <w:proofErr w:type="gramEnd"/>
-      <w:r>
-        <w:rPr>
-          <w:rFonts w:ascii="Times New Roman" w:eastAsia="宋体" w:hAnsi="Times New Roman" w:hint="eastAsia"/>
-          <w:color w:val="auto"/>
-        </w:rPr>
-        <w:t>没有声明。</w:t>
+      <w:r>
+        <w:rPr>
+          <w:rFonts w:ascii="Times New Roman" w:eastAsia="宋体" w:hAnsi="Times New Roman" w:hint="eastAsia"/>
+          <w:color w:val="auto"/>
+        </w:rPr>
+        <w:t>的位宽也没有声明。</w:t>
       </w:r>
     </w:p>
     <w:p>
@@ -7468,21 +7204,12 @@
           <w:color w:val="auto"/>
         </w:rPr>
       </w:pPr>
-      <w:proofErr w:type="gramStart"/>
-      <w:r>
-        <w:rPr>
-          <w:rFonts w:ascii="Times New Roman" w:eastAsia="宋体" w:hAnsi="Times New Roman" w:hint="eastAsia"/>
-          <w:color w:val="auto"/>
-        </w:rPr>
-        <w:t>位宽修改</w:t>
-      </w:r>
-      <w:proofErr w:type="gramEnd"/>
-      <w:r>
-        <w:rPr>
-          <w:rFonts w:ascii="Times New Roman" w:eastAsia="宋体" w:hAnsi="Times New Roman" w:hint="eastAsia"/>
-          <w:color w:val="auto"/>
-        </w:rPr>
-        <w:t>合适，逻辑重调即可，基本上不需要动脑子的活。</w:t>
+      <w:r>
+        <w:rPr>
+          <w:rFonts w:ascii="Times New Roman" w:eastAsia="宋体" w:hAnsi="Times New Roman" w:hint="eastAsia"/>
+          <w:color w:val="auto"/>
+        </w:rPr>
+        <w:t>位宽修改合适，逻辑重调即可，基本上不需要动脑子的活。</w:t>
       </w:r>
     </w:p>
     <w:p>
@@ -7534,7 +7261,6 @@
         </w:rPr>
         <w:t>：</w:t>
       </w:r>
-      <w:proofErr w:type="spellStart"/>
       <w:r>
         <w:rPr>
           <w:rFonts w:ascii="Times New Roman" w:eastAsia="宋体" w:hAnsi="Times New Roman" w:hint="eastAsia"/>
@@ -7556,7 +7282,6 @@
         </w:rPr>
         <w:t>ertn</w:t>
       </w:r>
-      <w:proofErr w:type="spellEnd"/>
       <w:r>
         <w:rPr>
           <w:rFonts w:ascii="Times New Roman" w:eastAsia="宋体" w:hAnsi="Times New Roman" w:hint="eastAsia"/>
@@ -7629,7 +7354,6 @@
           <w:rFonts w:ascii="Times New Roman" w:eastAsia="宋体" w:hAnsi="Times New Roman"/>
           <w:color w:val="auto"/>
         </w:rPr>
-        <w:lastRenderedPageBreak/>
         <w:t>P</w:t>
       </w:r>
       <w:r>
@@ -7661,6 +7385,7 @@
         <w:rPr>
           <w:noProof/>
         </w:rPr>
+        <w:lastRenderedPageBreak/>
         <w:drawing>
           <wp:inline distT="0" distB="0" distL="0" distR="0" wp14:anchorId="04918803" wp14:editId="5E1B862C">
             <wp:extent cx="4534533" cy="809738"/>
@@ -7813,7 +7538,6 @@
         </w:rPr>
         <w:t>出错，只能是</w:t>
       </w:r>
-      <w:proofErr w:type="spellStart"/>
       <w:r>
         <w:rPr>
           <w:rFonts w:ascii="Times New Roman" w:eastAsia="宋体" w:hAnsi="Times New Roman" w:hint="eastAsia"/>
@@ -7821,38 +7545,20 @@
         </w:rPr>
         <w:t>syscall</w:t>
       </w:r>
-      <w:proofErr w:type="spellEnd"/>
-      <w:r>
-        <w:rPr>
-          <w:rFonts w:ascii="Times New Roman" w:eastAsia="宋体" w:hAnsi="Times New Roman" w:hint="eastAsia"/>
-          <w:color w:val="auto"/>
-        </w:rPr>
-        <w:t>了，但是奇怪的</w:t>
-      </w:r>
-      <w:proofErr w:type="gramStart"/>
-      <w:r>
-        <w:rPr>
-          <w:rFonts w:ascii="Times New Roman" w:eastAsia="宋体" w:hAnsi="Times New Roman" w:hint="eastAsia"/>
-          <w:color w:val="auto"/>
-        </w:rPr>
-        <w:t>是</w:t>
-      </w:r>
-      <w:r>
-        <w:rPr>
-          <w:rFonts w:ascii="Times New Roman" w:eastAsia="宋体" w:hAnsi="Times New Roman" w:hint="eastAsia"/>
-          <w:color w:val="auto"/>
-        </w:rPr>
-        <w:t>之前</w:t>
-      </w:r>
-      <w:proofErr w:type="gramEnd"/>
-      <w:r>
-        <w:rPr>
-          <w:rFonts w:ascii="Times New Roman" w:eastAsia="宋体" w:hAnsi="Times New Roman" w:hint="eastAsia"/>
-          <w:color w:val="auto"/>
-        </w:rPr>
-        <w:t>有一个</w:t>
-      </w:r>
-      <w:proofErr w:type="spellStart"/>
+      <w:r>
+        <w:rPr>
+          <w:rFonts w:ascii="Times New Roman" w:eastAsia="宋体" w:hAnsi="Times New Roman" w:hint="eastAsia"/>
+          <w:color w:val="auto"/>
+        </w:rPr>
+        <w:t>了，但是奇怪的是</w:t>
+      </w:r>
+      <w:r>
+        <w:rPr>
+          <w:rFonts w:ascii="Times New Roman" w:eastAsia="宋体" w:hAnsi="Times New Roman" w:hint="eastAsia"/>
+          <w:color w:val="auto"/>
+        </w:rPr>
+        <w:t>之前有一个</w:t>
+      </w:r>
       <w:r>
         <w:rPr>
           <w:rFonts w:ascii="Times New Roman" w:eastAsia="宋体" w:hAnsi="Times New Roman" w:hint="eastAsia"/>
@@ -7860,7 +7566,6 @@
         </w:rPr>
         <w:t>syscall</w:t>
       </w:r>
-      <w:proofErr w:type="spellEnd"/>
       <w:r>
         <w:rPr>
           <w:rFonts w:ascii="Times New Roman" w:eastAsia="宋体" w:hAnsi="Times New Roman" w:hint="eastAsia"/>
@@ -8152,7 +7857,6 @@
         </w:rPr>
         <w:t>很明显，在黄线之前的两个周期。</w:t>
       </w:r>
-      <w:proofErr w:type="spellStart"/>
       <w:r>
         <w:rPr>
           <w:rFonts w:ascii="Times New Roman" w:eastAsia="宋体" w:hAnsi="Times New Roman"/>
@@ -8160,7 +7864,6 @@
         </w:rPr>
         <w:t>es_csr</w:t>
       </w:r>
-      <w:proofErr w:type="spellEnd"/>
       <w:r>
         <w:rPr>
           <w:rFonts w:ascii="Times New Roman" w:eastAsia="宋体" w:hAnsi="Times New Roman" w:hint="eastAsia"/>
@@ -8217,7 +7920,6 @@
         </w:rPr>
         <w:t>后面的</w:t>
       </w:r>
-      <w:proofErr w:type="spellStart"/>
       <w:r>
         <w:rPr>
           <w:rFonts w:ascii="Times New Roman" w:eastAsia="宋体" w:hAnsi="Times New Roman" w:hint="eastAsia"/>
@@ -8225,7 +7927,6 @@
         </w:rPr>
         <w:t>syscall</w:t>
       </w:r>
-      <w:proofErr w:type="spellEnd"/>
       <w:r>
         <w:rPr>
           <w:rFonts w:ascii="Times New Roman" w:eastAsia="宋体" w:hAnsi="Times New Roman" w:hint="eastAsia"/>
@@ -8233,7 +7934,6 @@
         </w:rPr>
         <w:t>恰好碰见一个</w:t>
       </w:r>
-      <w:proofErr w:type="spellStart"/>
       <w:r>
         <w:rPr>
           <w:rFonts w:ascii="Times New Roman" w:eastAsia="宋体" w:hAnsi="Times New Roman" w:hint="eastAsia"/>
@@ -8241,7 +7941,6 @@
         </w:rPr>
         <w:t>csr</w:t>
       </w:r>
-      <w:proofErr w:type="spellEnd"/>
       <w:r>
         <w:rPr>
           <w:rFonts w:ascii="Times New Roman" w:eastAsia="宋体" w:hAnsi="Times New Roman" w:hint="eastAsia"/>
@@ -8256,7 +7955,6 @@
         </w:rPr>
         <w:t>导致</w:t>
       </w:r>
-      <w:proofErr w:type="spellStart"/>
       <w:r>
         <w:rPr>
           <w:rFonts w:ascii="Times New Roman" w:eastAsia="宋体" w:hAnsi="Times New Roman"/>
@@ -8264,7 +7962,6 @@
         </w:rPr>
         <w:t>ds_ready_go</w:t>
       </w:r>
-      <w:proofErr w:type="spellEnd"/>
       <w:r>
         <w:rPr>
           <w:rFonts w:ascii="Times New Roman" w:eastAsia="宋体" w:hAnsi="Times New Roman" w:hint="eastAsia"/>
@@ -8328,7 +8025,6 @@
         </w:rPr>
         <w:t>阶段。在</w:t>
       </w:r>
-      <w:proofErr w:type="spellStart"/>
       <w:r>
         <w:rPr>
           <w:rFonts w:ascii="Times New Roman" w:eastAsia="宋体" w:hAnsi="Times New Roman" w:hint="eastAsia"/>
@@ -8336,7 +8032,6 @@
         </w:rPr>
         <w:t>wb</w:t>
       </w:r>
-      <w:proofErr w:type="spellEnd"/>
       <w:r>
         <w:rPr>
           <w:rFonts w:ascii="Times New Roman" w:eastAsia="宋体" w:hAnsi="Times New Roman" w:hint="eastAsia"/>
@@ -8344,7 +8039,6 @@
         </w:rPr>
         <w:t>提交</w:t>
       </w:r>
-      <w:proofErr w:type="spellStart"/>
       <w:r>
         <w:rPr>
           <w:rFonts w:ascii="Times New Roman" w:eastAsia="宋体" w:hAnsi="Times New Roman" w:hint="eastAsia"/>
@@ -8352,7 +8046,6 @@
         </w:rPr>
         <w:t>syscall</w:t>
       </w:r>
-      <w:proofErr w:type="spellEnd"/>
       <w:r>
         <w:rPr>
           <w:rFonts w:ascii="Times New Roman" w:eastAsia="宋体" w:hAnsi="Times New Roman" w:hint="eastAsia"/>
@@ -8546,7 +8239,6 @@
           <w:rFonts w:ascii="Times New Roman" w:eastAsia="宋体" w:hAnsi="Times New Roman"/>
           <w:color w:val="auto"/>
         </w:rPr>
-        <w:lastRenderedPageBreak/>
         <w:tab/>
       </w:r>
       <w:r>
@@ -8619,7 +8311,6 @@
         </w:rPr>
         <w:t>：</w:t>
       </w:r>
-      <w:proofErr w:type="spellStart"/>
       <w:r>
         <w:rPr>
           <w:rFonts w:ascii="Times New Roman" w:eastAsia="宋体" w:hAnsi="Times New Roman" w:hint="eastAsia"/>
@@ -8641,7 +8332,6 @@
         </w:rPr>
         <w:t>ertn</w:t>
       </w:r>
-      <w:proofErr w:type="spellEnd"/>
       <w:r>
         <w:rPr>
           <w:rFonts w:ascii="Times New Roman" w:eastAsia="宋体" w:hAnsi="Times New Roman" w:hint="eastAsia"/>
@@ -8649,7 +8339,6 @@
         </w:rPr>
         <w:t>操作中</w:t>
       </w:r>
-      <w:proofErr w:type="spellStart"/>
       <w:r>
         <w:rPr>
           <w:rFonts w:ascii="Times New Roman" w:eastAsia="宋体" w:hAnsi="Times New Roman" w:hint="eastAsia"/>
@@ -8657,7 +8346,6 @@
         </w:rPr>
         <w:t>syscall</w:t>
       </w:r>
-      <w:proofErr w:type="spellEnd"/>
       <w:r>
         <w:rPr>
           <w:rFonts w:ascii="Times New Roman" w:eastAsia="宋体" w:hAnsi="Times New Roman" w:hint="eastAsia"/>
@@ -8665,7 +8353,6 @@
         </w:rPr>
         <w:t>与</w:t>
       </w:r>
-      <w:proofErr w:type="spellStart"/>
       <w:r>
         <w:rPr>
           <w:rFonts w:ascii="Times New Roman" w:eastAsia="宋体" w:hAnsi="Times New Roman" w:hint="eastAsia"/>
@@ -8673,7 +8360,6 @@
         </w:rPr>
         <w:t>st</w:t>
       </w:r>
-      <w:proofErr w:type="spellEnd"/>
       <w:r>
         <w:rPr>
           <w:rFonts w:ascii="Times New Roman" w:eastAsia="宋体" w:hAnsi="Times New Roman" w:hint="eastAsia"/>
@@ -8727,7 +8413,6 @@
           <w:color w:val="auto"/>
         </w:rPr>
       </w:pPr>
-      <w:proofErr w:type="spellStart"/>
       <w:r>
         <w:rPr>
           <w:rFonts w:ascii="Times New Roman" w:eastAsia="宋体" w:hAnsi="Times New Roman"/>
@@ -8742,7 +8427,6 @@
         </w:rPr>
         <w:t>d</w:t>
       </w:r>
-      <w:proofErr w:type="spellEnd"/>
       <w:r>
         <w:rPr>
           <w:rFonts w:ascii="Times New Roman" w:eastAsia="宋体" w:hAnsi="Times New Roman" w:hint="eastAsia"/>
@@ -8910,7 +8594,6 @@
           <w:color w:val="auto"/>
         </w:rPr>
       </w:pPr>
-      <w:proofErr w:type="spellStart"/>
       <w:r>
         <w:rPr>
           <w:rFonts w:ascii="Times New Roman" w:eastAsia="宋体" w:hAnsi="Times New Roman" w:hint="eastAsia"/>
@@ -8918,7 +8601,6 @@
         </w:rPr>
         <w:t>ld</w:t>
       </w:r>
-      <w:proofErr w:type="spellEnd"/>
       <w:r>
         <w:rPr>
           <w:rFonts w:ascii="Times New Roman" w:eastAsia="宋体" w:hAnsi="Times New Roman" w:hint="eastAsia"/>
@@ -8938,25 +8620,8 @@
           <w:rFonts w:ascii="Times New Roman" w:eastAsia="宋体" w:hAnsi="Times New Roman" w:hint="eastAsia"/>
           <w:color w:val="auto"/>
         </w:rPr>
-        <w:t>指令出了问题，找到写入</w:t>
-      </w:r>
-      <w:proofErr w:type="gramStart"/>
-      <w:r>
-        <w:rPr>
-          <w:rFonts w:ascii="Times New Roman" w:eastAsia="宋体" w:hAnsi="Times New Roman" w:hint="eastAsia"/>
-          <w:color w:val="auto"/>
-        </w:rPr>
-        <w:t>对应值</w:t>
-      </w:r>
-      <w:proofErr w:type="gramEnd"/>
-      <w:r>
-        <w:rPr>
-          <w:rFonts w:ascii="Times New Roman" w:eastAsia="宋体" w:hAnsi="Times New Roman" w:hint="eastAsia"/>
-          <w:color w:val="auto"/>
-        </w:rPr>
-        <w:t>的</w:t>
-      </w:r>
-      <w:proofErr w:type="spellStart"/>
+        <w:t>指令出了问题，找到写入对应值的</w:t>
+      </w:r>
       <w:r>
         <w:rPr>
           <w:rFonts w:ascii="Times New Roman" w:eastAsia="宋体" w:hAnsi="Times New Roman" w:hint="eastAsia"/>
@@ -8971,7 +8636,6 @@
         </w:rPr>
         <w:t>.w</w:t>
       </w:r>
-      <w:proofErr w:type="spellEnd"/>
       <w:r>
         <w:rPr>
           <w:rFonts w:ascii="Times New Roman" w:eastAsia="宋体" w:hAnsi="Times New Roman" w:hint="eastAsia"/>
@@ -9127,7 +8791,6 @@
         </w:rPr>
         <w:t>，所以只能是和</w:t>
       </w:r>
-      <w:proofErr w:type="spellStart"/>
       <w:r>
         <w:rPr>
           <w:rFonts w:ascii="Times New Roman" w:eastAsia="宋体" w:hAnsi="Times New Roman" w:hint="eastAsia"/>
@@ -9135,7 +8798,6 @@
         </w:rPr>
         <w:t>syscall</w:t>
       </w:r>
-      <w:proofErr w:type="spellEnd"/>
       <w:r>
         <w:rPr>
           <w:rFonts w:ascii="Times New Roman" w:eastAsia="宋体" w:hAnsi="Times New Roman" w:hint="eastAsia"/>
@@ -9339,7 +9001,6 @@
           <w:color w:val="auto"/>
         </w:rPr>
       </w:pPr>
-      <w:proofErr w:type="spellStart"/>
       <w:r>
         <w:rPr>
           <w:rFonts w:ascii="Times New Roman" w:eastAsia="宋体" w:hAnsi="Times New Roman"/>
@@ -9354,7 +9015,6 @@
         </w:rPr>
         <w:t>yscall</w:t>
       </w:r>
-      <w:proofErr w:type="spellEnd"/>
       <w:r>
         <w:rPr>
           <w:rFonts w:ascii="Times New Roman" w:eastAsia="宋体" w:hAnsi="Times New Roman" w:hint="eastAsia"/>
@@ -9376,7 +9036,6 @@
         </w:rPr>
         <w:t>之前阶段的信号，但是</w:t>
       </w:r>
-      <w:proofErr w:type="spellStart"/>
       <w:r>
         <w:rPr>
           <w:rFonts w:ascii="Times New Roman" w:eastAsia="宋体" w:hAnsi="Times New Roman" w:hint="eastAsia"/>
@@ -9384,7 +9043,6 @@
         </w:rPr>
         <w:t>st</w:t>
       </w:r>
-      <w:proofErr w:type="spellEnd"/>
       <w:r>
         <w:rPr>
           <w:rFonts w:ascii="Times New Roman" w:eastAsia="宋体" w:hAnsi="Times New Roman" w:hint="eastAsia"/>
@@ -9420,7 +9078,6 @@
         </w:rPr>
         <w:t>和</w:t>
       </w:r>
-      <w:proofErr w:type="spellStart"/>
       <w:r>
         <w:rPr>
           <w:rFonts w:ascii="Times New Roman" w:eastAsia="宋体" w:hAnsi="Times New Roman" w:hint="eastAsia"/>
@@ -9428,7 +9085,6 @@
         </w:rPr>
         <w:t>ms</w:t>
       </w:r>
-      <w:proofErr w:type="spellEnd"/>
       <w:r>
         <w:rPr>
           <w:rFonts w:ascii="Times New Roman" w:eastAsia="宋体" w:hAnsi="Times New Roman" w:hint="eastAsia"/>
@@ -9795,7 +9451,7 @@
         <w:ind w:firstLine="420"/>
         <w:jc w:val="center"/>
         <w:rPr>
-          <w:rFonts w:ascii="Times New Roman" w:eastAsia="宋体" w:hAnsi="Times New Roman" w:hint="eastAsia"/>
+          <w:rFonts w:ascii="Times New Roman" w:eastAsia="宋体" w:hAnsi="Times New Roman"/>
           <w:color w:val="000000" w:themeColor="text1"/>
           <w:sz w:val="18"/>
           <w:szCs w:val="18"/>
@@ -9886,7 +9542,7 @@
         <w:spacing w:line="360" w:lineRule="auto"/>
         <w:ind w:firstLine="420"/>
         <w:rPr>
-          <w:rFonts w:ascii="Times New Roman" w:eastAsia="宋体" w:hAnsi="Times New Roman" w:hint="eastAsia"/>
+          <w:rFonts w:ascii="Times New Roman" w:eastAsia="宋体" w:hAnsi="Times New Roman"/>
           <w:color w:val="auto"/>
         </w:rPr>
       </w:pPr>
@@ -9909,23 +9565,7 @@
           <w:rFonts w:ascii="Times New Roman" w:eastAsia="宋体" w:hAnsi="Times New Roman" w:hint="eastAsia"/>
           <w:color w:val="auto"/>
         </w:rPr>
-        <w:t>从波形上看到的确如此，但在检查波形的同时发现，本条指令意外</w:t>
-      </w:r>
-      <w:proofErr w:type="gramStart"/>
-      <w:r>
-        <w:rPr>
-          <w:rFonts w:ascii="Times New Roman" w:eastAsia="宋体" w:hAnsi="Times New Roman" w:hint="eastAsia"/>
-          <w:color w:val="auto"/>
-        </w:rPr>
-        <w:t>地置写使能</w:t>
-      </w:r>
-      <w:proofErr w:type="gramEnd"/>
-      <w:r>
-        <w:rPr>
-          <w:rFonts w:ascii="Times New Roman" w:eastAsia="宋体" w:hAnsi="Times New Roman" w:hint="eastAsia"/>
-          <w:color w:val="auto"/>
-        </w:rPr>
-        <w:t>有效</w:t>
+        <w:t>从波形上看到的确如此，但在检查波形的同时发现，本条指令意外地置写使能有效</w:t>
       </w:r>
       <w:r>
         <w:rPr>
@@ -10001,7 +9641,6 @@
         </w:rPr>
         <w:t>如图所示，此时异常处理信号均为正确值，但</w:t>
       </w:r>
-      <w:proofErr w:type="spellStart"/>
       <w:r>
         <w:rPr>
           <w:rFonts w:ascii="Times New Roman" w:eastAsia="宋体" w:hAnsi="Times New Roman" w:hint="eastAsia"/>
@@ -10030,7 +9669,6 @@
         </w:rPr>
         <w:t>r_we</w:t>
       </w:r>
-      <w:proofErr w:type="spellEnd"/>
       <w:r>
         <w:rPr>
           <w:rFonts w:ascii="Times New Roman" w:eastAsia="宋体" w:hAnsi="Times New Roman" w:hint="eastAsia"/>
@@ -10095,7 +9733,7 @@
         <w:ind w:firstLine="420"/>
         <w:jc w:val="center"/>
         <w:rPr>
-          <w:rFonts w:ascii="Times New Roman" w:eastAsia="宋体" w:hAnsi="Times New Roman" w:hint="eastAsia"/>
+          <w:rFonts w:ascii="Times New Roman" w:eastAsia="宋体" w:hAnsi="Times New Roman"/>
           <w:color w:val="000000" w:themeColor="text1"/>
           <w:sz w:val="18"/>
           <w:szCs w:val="18"/>
@@ -10153,25 +9791,7 @@
           <w:sz w:val="18"/>
           <w:szCs w:val="18"/>
         </w:rPr>
-        <w:t>中出错</w:t>
-      </w:r>
-      <w:r>
-        <w:rPr>
-          <w:rFonts w:ascii="Times New Roman" w:eastAsia="宋体" w:hAnsi="Times New Roman" w:hint="eastAsia"/>
-          <w:color w:val="000000" w:themeColor="text1"/>
-          <w:sz w:val="18"/>
-          <w:szCs w:val="18"/>
-        </w:rPr>
-        <w:t>波形</w:t>
-      </w:r>
-      <w:r>
-        <w:rPr>
-          <w:rFonts w:ascii="Times New Roman" w:eastAsia="宋体" w:hAnsi="Times New Roman" w:hint="eastAsia"/>
-          <w:color w:val="000000" w:themeColor="text1"/>
-          <w:sz w:val="18"/>
-          <w:szCs w:val="18"/>
-        </w:rPr>
-        <w:t>截图</w:t>
+        <w:t>中出错波形截图</w:t>
       </w:r>
     </w:p>
     <w:p>
@@ -10240,7 +9860,6 @@
         </w:rPr>
         <w:t>阶段，</w:t>
       </w:r>
-      <w:proofErr w:type="spellStart"/>
       <w:r>
         <w:rPr>
           <w:rFonts w:ascii="Times New Roman" w:eastAsia="宋体" w:hAnsi="Times New Roman" w:hint="eastAsia"/>
@@ -10255,7 +9874,6 @@
         </w:rPr>
         <w:t>x_cause_bus_r</w:t>
       </w:r>
-      <w:proofErr w:type="spellEnd"/>
       <w:r>
         <w:rPr>
           <w:rFonts w:ascii="Times New Roman" w:eastAsia="宋体" w:hAnsi="Times New Roman" w:hint="eastAsia"/>
@@ -10263,7 +9881,6 @@
         </w:rPr>
         <w:t>上已经搭载了所有的异常信息，因此只需要判断</w:t>
       </w:r>
-      <w:proofErr w:type="spellStart"/>
       <w:r>
         <w:rPr>
           <w:rFonts w:ascii="Times New Roman" w:eastAsia="宋体" w:hAnsi="Times New Roman" w:hint="eastAsia"/>
@@ -10278,7 +9895,6 @@
         </w:rPr>
         <w:t>x_cause_bus_r</w:t>
       </w:r>
-      <w:proofErr w:type="spellEnd"/>
       <w:r>
         <w:rPr>
           <w:rFonts w:ascii="Times New Roman" w:eastAsia="宋体" w:hAnsi="Times New Roman" w:hint="eastAsia"/>
@@ -10307,7 +9923,6 @@
         </w:rPr>
         <w:t>阶段更新</w:t>
       </w:r>
-      <w:proofErr w:type="spellStart"/>
       <w:r>
         <w:rPr>
           <w:rFonts w:ascii="Times New Roman" w:eastAsia="宋体" w:hAnsi="Times New Roman" w:hint="eastAsia"/>
@@ -10322,7 +9937,6 @@
         </w:rPr>
         <w:t>r_we</w:t>
       </w:r>
-      <w:proofErr w:type="spellEnd"/>
       <w:r>
         <w:rPr>
           <w:rFonts w:ascii="Times New Roman" w:eastAsia="宋体" w:hAnsi="Times New Roman" w:hint="eastAsia"/>
@@ -10388,7 +10002,7 @@
         <w:ind w:firstLine="420"/>
         <w:jc w:val="center"/>
         <w:rPr>
-          <w:rFonts w:ascii="Times New Roman" w:eastAsia="宋体" w:hAnsi="Times New Roman" w:hint="eastAsia"/>
+          <w:rFonts w:ascii="Times New Roman" w:eastAsia="宋体" w:hAnsi="Times New Roman"/>
           <w:color w:val="000000" w:themeColor="text1"/>
           <w:sz w:val="18"/>
           <w:szCs w:val="18"/>
@@ -10656,7 +10270,7 @@
         <w:ind w:firstLine="420"/>
         <w:jc w:val="center"/>
         <w:rPr>
-          <w:rFonts w:ascii="Times New Roman" w:eastAsia="宋体" w:hAnsi="Times New Roman" w:hint="eastAsia"/>
+          <w:rFonts w:ascii="Times New Roman" w:eastAsia="宋体" w:hAnsi="Times New Roman"/>
           <w:color w:val="000000" w:themeColor="text1"/>
           <w:sz w:val="18"/>
           <w:szCs w:val="18"/>
@@ -10748,7 +10362,7 @@
         <w:spacing w:line="360" w:lineRule="auto"/>
         <w:ind w:firstLine="420"/>
         <w:rPr>
-          <w:rFonts w:ascii="Times New Roman" w:eastAsia="宋体" w:hAnsi="Times New Roman" w:hint="eastAsia"/>
+          <w:rFonts w:ascii="Times New Roman" w:eastAsia="宋体" w:hAnsi="Times New Roman"/>
           <w:color w:val="auto"/>
         </w:rPr>
       </w:pPr>
@@ -11031,7 +10645,7 @@
         <w:ind w:firstLine="420"/>
         <w:jc w:val="center"/>
         <w:rPr>
-          <w:rFonts w:ascii="Times New Roman" w:eastAsia="宋体" w:hAnsi="Times New Roman" w:hint="eastAsia"/>
+          <w:rFonts w:ascii="Times New Roman" w:eastAsia="宋体" w:hAnsi="Times New Roman"/>
           <w:color w:val="000000" w:themeColor="text1"/>
           <w:sz w:val="18"/>
           <w:szCs w:val="18"/>
@@ -11165,7 +10779,6 @@
         </w:rPr>
         <w:t>之前添加过一个</w:t>
       </w:r>
-      <w:proofErr w:type="spellStart"/>
       <w:r>
         <w:rPr>
           <w:rFonts w:ascii="Times New Roman" w:eastAsia="宋体" w:hAnsi="Times New Roman" w:hint="eastAsia"/>
@@ -11180,7 +10793,6 @@
         </w:rPr>
         <w:t>s_int</w:t>
       </w:r>
-      <w:proofErr w:type="spellEnd"/>
       <w:r>
         <w:rPr>
           <w:rFonts w:ascii="Times New Roman" w:eastAsia="宋体" w:hAnsi="Times New Roman" w:hint="eastAsia"/>
@@ -11207,25 +10819,8 @@
           <w:rFonts w:ascii="Times New Roman" w:eastAsia="宋体" w:hAnsi="Times New Roman" w:hint="eastAsia"/>
           <w:color w:val="auto"/>
         </w:rPr>
-        <w:t>指令在此</w:t>
-      </w:r>
-      <w:proofErr w:type="gramStart"/>
-      <w:r>
-        <w:rPr>
-          <w:rFonts w:ascii="Times New Roman" w:eastAsia="宋体" w:hAnsi="Times New Roman" w:hint="eastAsia"/>
-          <w:color w:val="auto"/>
-        </w:rPr>
-        <w:t>处置写使能为</w:t>
-      </w:r>
-      <w:proofErr w:type="gramEnd"/>
-      <w:r>
-        <w:rPr>
-          <w:rFonts w:ascii="Times New Roman" w:eastAsia="宋体" w:hAnsi="Times New Roman" w:hint="eastAsia"/>
-          <w:color w:val="auto"/>
-        </w:rPr>
-        <w:t>有效。可以仿照这个思路，加上一个</w:t>
-      </w:r>
-      <w:proofErr w:type="spellStart"/>
+        <w:t>指令在此处置写使能为有效。可以仿照这个思路，加上一个</w:t>
+      </w:r>
       <w:r>
         <w:rPr>
           <w:rFonts w:ascii="Times New Roman" w:eastAsia="宋体" w:hAnsi="Times New Roman" w:hint="eastAsia"/>
@@ -11240,7 +10835,6 @@
         </w:rPr>
         <w:t>s_int</w:t>
       </w:r>
-      <w:proofErr w:type="spellEnd"/>
       <w:r>
         <w:rPr>
           <w:rFonts w:ascii="Times New Roman" w:eastAsia="宋体" w:hAnsi="Times New Roman" w:hint="eastAsia"/>
@@ -11313,7 +10907,7 @@
         <w:ind w:firstLine="420"/>
         <w:jc w:val="center"/>
         <w:rPr>
-          <w:rFonts w:ascii="Times New Roman" w:eastAsia="宋体" w:hAnsi="Times New Roman" w:hint="eastAsia"/>
+          <w:rFonts w:ascii="Times New Roman" w:eastAsia="宋体" w:hAnsi="Times New Roman"/>
           <w:color w:val="000000" w:themeColor="text1"/>
           <w:sz w:val="18"/>
           <w:szCs w:val="18"/>
@@ -11390,7 +10984,6 @@
         </w:rPr>
         <w:t>还要更新</w:t>
       </w:r>
-      <w:proofErr w:type="spellStart"/>
       <w:r>
         <w:rPr>
           <w:rFonts w:ascii="Times New Roman" w:eastAsia="宋体" w:hAnsi="Times New Roman" w:hint="eastAsia"/>
@@ -11412,7 +11005,6 @@
         </w:rPr>
         <w:t>n</w:t>
       </w:r>
-      <w:proofErr w:type="spellEnd"/>
       <w:r>
         <w:rPr>
           <w:rFonts w:ascii="Times New Roman" w:eastAsia="宋体" w:hAnsi="Times New Roman" w:hint="eastAsia"/>
@@ -11478,7 +11070,7 @@
         <w:ind w:firstLine="420"/>
         <w:jc w:val="center"/>
         <w:rPr>
-          <w:rFonts w:ascii="Times New Roman" w:eastAsia="宋体" w:hAnsi="Times New Roman" w:hint="eastAsia"/>
+          <w:rFonts w:ascii="Times New Roman" w:eastAsia="宋体" w:hAnsi="Times New Roman"/>
           <w:color w:val="000000" w:themeColor="text1"/>
           <w:sz w:val="18"/>
           <w:szCs w:val="18"/>
@@ -11544,7 +11136,7 @@
         <w:spacing w:line="360" w:lineRule="auto"/>
         <w:ind w:firstLine="420"/>
         <w:rPr>
-          <w:rFonts w:ascii="Times New Roman" w:eastAsia="宋体" w:hAnsi="Times New Roman" w:hint="eastAsia"/>
+          <w:rFonts w:ascii="Times New Roman" w:eastAsia="宋体" w:hAnsi="Times New Roman"/>
           <w:color w:val="auto"/>
         </w:rPr>
       </w:pPr>
@@ -11588,7 +11180,6 @@
         </w:rPr>
         <w:t>：</w:t>
       </w:r>
-      <w:proofErr w:type="spellStart"/>
       <w:r>
         <w:rPr>
           <w:rFonts w:ascii="Times New Roman" w:eastAsia="宋体" w:hAnsi="Times New Roman" w:hint="eastAsia"/>
@@ -11596,7 +11187,6 @@
         </w:rPr>
         <w:t>rdcntid</w:t>
       </w:r>
-      <w:proofErr w:type="spellEnd"/>
       <w:r>
         <w:rPr>
           <w:rFonts w:ascii="Times New Roman" w:eastAsia="宋体" w:hAnsi="Times New Roman" w:hint="eastAsia"/>
@@ -11818,25 +11408,8 @@
           <w:rFonts w:ascii="Times New Roman" w:eastAsia="宋体" w:hAnsi="Times New Roman" w:hint="eastAsia"/>
           <w:color w:val="auto"/>
         </w:rPr>
-        <w:t>指令读的某个寄存器之前被写入了错误的数据，因此需要</w:t>
-      </w:r>
-      <w:proofErr w:type="gramStart"/>
-      <w:r>
-        <w:rPr>
-          <w:rFonts w:ascii="Times New Roman" w:eastAsia="宋体" w:hAnsi="Times New Roman" w:hint="eastAsia"/>
-          <w:color w:val="auto"/>
-        </w:rPr>
-        <w:t>向前找</w:t>
-      </w:r>
-      <w:proofErr w:type="gramEnd"/>
-      <w:r>
-        <w:rPr>
-          <w:rFonts w:ascii="Times New Roman" w:eastAsia="宋体" w:hAnsi="Times New Roman" w:hint="eastAsia"/>
-          <w:color w:val="auto"/>
-        </w:rPr>
-        <w:t>写入这两个读寄存器的指令。向前查看寄存器写入的情况后确定，问题根源在于</w:t>
-      </w:r>
-      <w:proofErr w:type="spellStart"/>
+        <w:t>指令读的某个寄存器之前被写入了错误的数据，因此需要向前找写入这两个读寄存器的指令。向前查看寄存器写入的情况后确定，问题根源在于</w:t>
+      </w:r>
       <w:r>
         <w:rPr>
           <w:rFonts w:ascii="Times New Roman" w:eastAsia="宋体" w:hAnsi="Times New Roman" w:hint="eastAsia"/>
@@ -11844,7 +11417,6 @@
         </w:rPr>
         <w:t>rdcntid</w:t>
       </w:r>
-      <w:proofErr w:type="spellEnd"/>
       <w:r>
         <w:rPr>
           <w:rFonts w:ascii="Times New Roman" w:eastAsia="宋体" w:hAnsi="Times New Roman" w:hint="eastAsia"/>
@@ -11852,7 +11424,6 @@
         </w:rPr>
         <w:t>指令与后面的</w:t>
       </w:r>
-      <w:proofErr w:type="spellStart"/>
       <w:r>
         <w:rPr>
           <w:rFonts w:ascii="Times New Roman" w:eastAsia="宋体" w:hAnsi="Times New Roman" w:hint="eastAsia"/>
@@ -11860,7 +11431,6 @@
         </w:rPr>
         <w:t>bne</w:t>
       </w:r>
-      <w:proofErr w:type="spellEnd"/>
       <w:r>
         <w:rPr>
           <w:rFonts w:ascii="Times New Roman" w:eastAsia="宋体" w:hAnsi="Times New Roman" w:hint="eastAsia"/>
@@ -11976,7 +11546,6 @@
         </w:rPr>
         <w:t>，</w:t>
       </w:r>
-      <w:proofErr w:type="spellStart"/>
       <w:r>
         <w:rPr>
           <w:rFonts w:ascii="Times New Roman" w:eastAsia="宋体" w:hAnsi="Times New Roman" w:hint="eastAsia"/>
@@ -11991,7 +11560,6 @@
         </w:rPr>
         <w:t>timel.w</w:t>
       </w:r>
-      <w:proofErr w:type="spellEnd"/>
       <w:r>
         <w:rPr>
           <w:rFonts w:ascii="Times New Roman" w:eastAsia="宋体" w:hAnsi="Times New Roman" w:hint="eastAsia"/>
@@ -11999,7 +11567,6 @@
         </w:rPr>
         <w:t>指令需要在</w:t>
       </w:r>
-      <w:proofErr w:type="spellStart"/>
       <w:r>
         <w:rPr>
           <w:rFonts w:ascii="Times New Roman" w:eastAsia="宋体" w:hAnsi="Times New Roman" w:hint="eastAsia"/>
@@ -12007,7 +11574,6 @@
         </w:rPr>
         <w:t>bne</w:t>
       </w:r>
-      <w:proofErr w:type="spellEnd"/>
       <w:r>
         <w:rPr>
           <w:rFonts w:ascii="Times New Roman" w:eastAsia="宋体" w:hAnsi="Times New Roman" w:hint="eastAsia"/>
@@ -12036,7 +11602,6 @@
         </w:rPr>
         <w:t>号寄存器，但由于存在写后读冲突，</w:t>
       </w:r>
-      <w:proofErr w:type="spellStart"/>
       <w:r>
         <w:rPr>
           <w:rFonts w:ascii="Times New Roman" w:eastAsia="宋体" w:hAnsi="Times New Roman" w:hint="eastAsia"/>
@@ -12044,7 +11609,6 @@
         </w:rPr>
         <w:t>bne</w:t>
       </w:r>
-      <w:proofErr w:type="spellEnd"/>
       <w:r>
         <w:rPr>
           <w:rFonts w:ascii="Times New Roman" w:eastAsia="宋体" w:hAnsi="Times New Roman" w:hint="eastAsia"/>
@@ -12108,7 +11672,7 @@
         <w:spacing w:line="360" w:lineRule="auto"/>
         <w:ind w:firstLineChars="200" w:firstLine="420"/>
         <w:rPr>
-          <w:rFonts w:ascii="Times New Roman" w:eastAsia="宋体" w:hAnsi="Times New Roman" w:hint="eastAsia"/>
+          <w:rFonts w:ascii="Times New Roman" w:eastAsia="宋体" w:hAnsi="Times New Roman"/>
           <w:color w:val="auto"/>
         </w:rPr>
       </w:pPr>
@@ -12126,7 +11690,6 @@
         </w:rPr>
         <w:t>，在修正过程中这两种方式分别实现了。若采用第一种方式，需要让三条计时器相关指令阻塞后面的读指令，具体方法是修改</w:t>
       </w:r>
-      <w:proofErr w:type="spellStart"/>
       <w:r>
         <w:rPr>
           <w:rFonts w:ascii="Times New Roman" w:eastAsia="宋体" w:hAnsi="Times New Roman" w:hint="eastAsia"/>
@@ -12141,29 +11704,12 @@
         </w:rPr>
         <w:t>s_ready_go</w:t>
       </w:r>
-      <w:proofErr w:type="spellEnd"/>
-      <w:r>
-        <w:rPr>
-          <w:rFonts w:ascii="Times New Roman" w:eastAsia="宋体" w:hAnsi="Times New Roman" w:hint="eastAsia"/>
-          <w:color w:val="auto"/>
-        </w:rPr>
-        <w:t>的赋值逻辑——</w:t>
-      </w:r>
-      <w:proofErr w:type="gramStart"/>
-      <w:r>
-        <w:rPr>
-          <w:rFonts w:ascii="Times New Roman" w:eastAsia="宋体" w:hAnsi="Times New Roman" w:hint="eastAsia"/>
-          <w:color w:val="auto"/>
-        </w:rPr>
-        <w:t>当当前</w:t>
-      </w:r>
-      <w:proofErr w:type="gramEnd"/>
-      <w:r>
-        <w:rPr>
-          <w:rFonts w:ascii="Times New Roman" w:eastAsia="宋体" w:hAnsi="Times New Roman" w:hint="eastAsia"/>
-          <w:color w:val="auto"/>
-        </w:rPr>
-        <w:t>读指令检测到</w:t>
+      <w:r>
+        <w:rPr>
+          <w:rFonts w:ascii="Times New Roman" w:eastAsia="宋体" w:hAnsi="Times New Roman" w:hint="eastAsia"/>
+          <w:color w:val="auto"/>
+        </w:rPr>
+        <w:t>的赋值逻辑——当当前读指令检测到</w:t>
       </w:r>
       <w:r>
         <w:rPr>
@@ -12254,23 +11800,7 @@
           <w:rFonts w:ascii="Times New Roman" w:eastAsia="宋体" w:hAnsi="Times New Roman" w:hint="eastAsia"/>
           <w:color w:val="auto"/>
         </w:rPr>
-        <w:t>寄存器中的数据读出来；另一种是写指令后面隔一条指令</w:t>
-      </w:r>
-      <w:proofErr w:type="gramStart"/>
-      <w:r>
-        <w:rPr>
-          <w:rFonts w:ascii="Times New Roman" w:eastAsia="宋体" w:hAnsi="Times New Roman" w:hint="eastAsia"/>
-          <w:color w:val="auto"/>
-        </w:rPr>
-        <w:t>才是读</w:t>
-      </w:r>
-      <w:proofErr w:type="gramEnd"/>
-      <w:r>
-        <w:rPr>
-          <w:rFonts w:ascii="Times New Roman" w:eastAsia="宋体" w:hAnsi="Times New Roman" w:hint="eastAsia"/>
-          <w:color w:val="auto"/>
-        </w:rPr>
-        <w:t>指令，这样也要让读指令等待一拍，因为读指令到</w:t>
+        <w:t>寄存器中的数据读出来；另一种是写指令后面隔一条指令才是读指令，这样也要让读指令等待一拍，因为读指令到</w:t>
       </w:r>
       <w:r>
         <w:rPr>
@@ -12481,7 +12011,6 @@
           <w:color w:val="auto"/>
         </w:rPr>
       </w:pPr>
-      <w:proofErr w:type="spellStart"/>
       <w:r>
         <w:rPr>
           <w:rFonts w:ascii="Times New Roman" w:eastAsia="宋体" w:hAnsi="Times New Roman"/>
@@ -12503,7 +12032,6 @@
         </w:rPr>
         <w:t>-ertn</w:t>
       </w:r>
-      <w:proofErr w:type="spellEnd"/>
       <w:r>
         <w:rPr>
           <w:rFonts w:ascii="Times New Roman" w:eastAsia="宋体" w:hAnsi="Times New Roman" w:hint="eastAsia"/>

</xml_diff>